<commit_message>
Tugas tambahan hal 67
</commit_message>
<xml_diff>
--- a/kelas-10/Tugas_Tambahan/Tugas tambahan pak isa.docx
+++ b/kelas-10/Tugas_Tambahan/Tugas tambahan pak isa.docx
@@ -10226,6 +10226,9 @@
     </w:p>
     <w:p>
       <w:r>
+        <w:rPr>
+          <w:noProof/>
+        </w:rPr>
         <w:drawing>
           <wp:inline distT="0" distB="0" distL="0" distR="0" wp14:anchorId="6F74C5F9" wp14:editId="2BA6A56F">
             <wp:extent cx="3915321" cy="562053"/>
@@ -10318,6 +10321,9 @@
     <w:p/>
     <w:p>
       <w:r>
+        <w:rPr>
+          <w:noProof/>
+        </w:rPr>
         <w:drawing>
           <wp:inline distT="0" distB="0" distL="0" distR="0" wp14:anchorId="4967B50D" wp14:editId="2A998313">
             <wp:extent cx="4305901" cy="628738"/>
@@ -10409,6 +10415,9 @@
     </w:p>
     <w:p>
       <w:r>
+        <w:rPr>
+          <w:noProof/>
+        </w:rPr>
         <w:lastRenderedPageBreak/>
         <w:drawing>
           <wp:inline distT="0" distB="0" distL="0" distR="0" wp14:anchorId="1E9A0019" wp14:editId="15027449">
@@ -10502,6 +10511,9 @@
     <w:p/>
     <w:p>
       <w:r>
+        <w:rPr>
+          <w:noProof/>
+        </w:rPr>
         <w:drawing>
           <wp:inline distT="0" distB="0" distL="0" distR="0" wp14:anchorId="136D4827" wp14:editId="5C8D03AB">
             <wp:extent cx="4439270" cy="2038635"/>
@@ -10612,6 +10624,9 @@
     <w:p/>
     <w:p>
       <w:r>
+        <w:rPr>
+          <w:noProof/>
+        </w:rPr>
         <w:drawing>
           <wp:inline distT="0" distB="0" distL="0" distR="0" wp14:anchorId="67EF7B93" wp14:editId="57736D58">
             <wp:extent cx="5487166" cy="1219370"/>
@@ -10661,6 +10676,9 @@
     <w:p/>
     <w:p>
       <w:r>
+        <w:rPr>
+          <w:noProof/>
+        </w:rPr>
         <w:drawing>
           <wp:inline distT="0" distB="0" distL="0" distR="0" wp14:anchorId="5119E1BC" wp14:editId="194CA978">
             <wp:extent cx="4086795" cy="276264"/>
@@ -10709,6 +10727,9 @@
     </w:p>
     <w:p>
       <w:r>
+        <w:rPr>
+          <w:noProof/>
+        </w:rPr>
         <w:drawing>
           <wp:inline distT="0" distB="0" distL="0" distR="0" wp14:anchorId="688B4887" wp14:editId="1E1C6F14">
             <wp:extent cx="5943600" cy="1421130"/>
@@ -10766,6 +10787,9 @@
     <w:p/>
     <w:p>
       <w:r>
+        <w:rPr>
+          <w:noProof/>
+        </w:rPr>
         <w:drawing>
           <wp:inline distT="0" distB="0" distL="0" distR="0" wp14:anchorId="02970802" wp14:editId="5F0E5BC5">
             <wp:extent cx="4791744" cy="1200318"/>
@@ -10816,6 +10840,9 @@
     <w:p/>
     <w:p>
       <w:r>
+        <w:rPr>
+          <w:noProof/>
+        </w:rPr>
         <w:drawing>
           <wp:inline distT="0" distB="0" distL="0" distR="0" wp14:anchorId="08F4E8AA" wp14:editId="137EE199">
             <wp:extent cx="4972744" cy="1238423"/>
@@ -10864,6 +10891,9 @@
     </w:p>
     <w:p>
       <w:r>
+        <w:rPr>
+          <w:noProof/>
+        </w:rPr>
         <w:drawing>
           <wp:inline distT="0" distB="0" distL="0" distR="0" wp14:anchorId="45F4ACAF" wp14:editId="56918931">
             <wp:extent cx="4544059" cy="238158"/>
@@ -10912,6 +10942,9 @@
     </w:p>
     <w:p>
       <w:r>
+        <w:rPr>
+          <w:noProof/>
+        </w:rPr>
         <w:drawing>
           <wp:inline distT="0" distB="0" distL="0" distR="0" wp14:anchorId="1641142E" wp14:editId="59AFD7D7">
             <wp:extent cx="5943600" cy="1496695"/>
@@ -11002,6 +11035,9 @@
     </w:p>
     <w:p>
       <w:r>
+        <w:rPr>
+          <w:noProof/>
+        </w:rPr>
         <w:drawing>
           <wp:inline distT="0" distB="0" distL="0" distR="0" wp14:anchorId="5FA644CD" wp14:editId="70CDAD14">
             <wp:extent cx="5943600" cy="1724025"/>
@@ -11045,10 +11081,7 @@
         <w:pStyle w:val="Title"/>
       </w:pPr>
       <w:r>
-        <w:t>Insert</w:t>
-      </w:r>
-      <w:r>
-        <w:t xml:space="preserve"> </w:t>
+        <w:t xml:space="preserve">Insert </w:t>
       </w:r>
       <w:proofErr w:type="gramStart"/>
       <w:r>
@@ -11061,6 +11094,9 @@
     </w:p>
     <w:p>
       <w:r>
+        <w:rPr>
+          <w:noProof/>
+        </w:rPr>
         <w:drawing>
           <wp:inline distT="0" distB="0" distL="0" distR="0" wp14:anchorId="7333D877" wp14:editId="5359D5CD">
             <wp:extent cx="5943600" cy="538480"/>
@@ -11109,6 +11145,9 @@
     </w:p>
     <w:p>
       <w:r>
+        <w:rPr>
+          <w:noProof/>
+        </w:rPr>
         <w:drawing>
           <wp:inline distT="0" distB="0" distL="0" distR="0" wp14:anchorId="766F04B1" wp14:editId="417EA6A6">
             <wp:extent cx="4286848" cy="1390844"/>
@@ -11315,6 +11354,9 @@
     </w:p>
     <w:p>
       <w:r>
+        <w:rPr>
+          <w:noProof/>
+        </w:rPr>
         <w:drawing>
           <wp:inline distT="0" distB="0" distL="0" distR="0" wp14:anchorId="20F43B76" wp14:editId="1EBA0CCB">
             <wp:extent cx="2791215" cy="2314898"/>
@@ -11474,6 +11516,9 @@
     <w:p/>
     <w:p>
       <w:r>
+        <w:rPr>
+          <w:noProof/>
+        </w:rPr>
         <w:drawing>
           <wp:inline distT="0" distB="0" distL="0" distR="0" wp14:anchorId="2524F0DF" wp14:editId="5328BBB6">
             <wp:extent cx="4121624" cy="6287224"/>
@@ -11646,6 +11691,9 @@
     </w:p>
     <w:p>
       <w:r>
+        <w:rPr>
+          <w:noProof/>
+        </w:rPr>
         <w:drawing>
           <wp:inline distT="0" distB="0" distL="0" distR="0" wp14:anchorId="436BA9AA" wp14:editId="684B87DC">
             <wp:extent cx="5943600" cy="567690"/>
@@ -11699,6 +11747,9 @@
     </w:p>
     <w:p>
       <w:r>
+        <w:rPr>
+          <w:noProof/>
+        </w:rPr>
         <w:drawing>
           <wp:inline distT="0" distB="0" distL="0" distR="0" wp14:anchorId="0189E105" wp14:editId="4F77293F">
             <wp:extent cx="5943600" cy="1891665"/>
@@ -11779,6 +11830,9 @@
         <w:pStyle w:val="Title"/>
       </w:pPr>
       <w:r>
+        <w:rPr>
+          <w:noProof/>
+        </w:rPr>
         <w:drawing>
           <wp:inline distT="0" distB="0" distL="0" distR="0" wp14:anchorId="1C459E7E" wp14:editId="12293619">
             <wp:extent cx="5943600" cy="2063750"/>
@@ -11830,6 +11884,9 @@
         <w:pStyle w:val="Title"/>
       </w:pPr>
       <w:r>
+        <w:rPr>
+          <w:noProof/>
+        </w:rPr>
         <w:drawing>
           <wp:inline distT="0" distB="0" distL="0" distR="0" wp14:anchorId="42A2A31B" wp14:editId="61014B65">
             <wp:extent cx="5943600" cy="854710"/>
@@ -11891,6 +11948,9 @@
         <w:pStyle w:val="Title"/>
       </w:pPr>
       <w:r>
+        <w:rPr>
+          <w:noProof/>
+        </w:rPr>
         <w:drawing>
           <wp:inline distT="0" distB="0" distL="0" distR="0" wp14:anchorId="3ACA4F92" wp14:editId="495D58FE">
             <wp:extent cx="5943600" cy="2147570"/>
@@ -11951,6 +12011,9 @@
     </w:p>
     <w:p>
       <w:r>
+        <w:rPr>
+          <w:noProof/>
+        </w:rPr>
         <w:drawing>
           <wp:inline distT="0" distB="0" distL="0" distR="0" wp14:anchorId="7B6D3F17" wp14:editId="434DF288">
             <wp:extent cx="5943600" cy="2494280"/>
@@ -12039,6 +12102,9 @@
     </w:p>
     <w:p>
       <w:r>
+        <w:rPr>
+          <w:noProof/>
+        </w:rPr>
         <w:drawing>
           <wp:inline distT="0" distB="0" distL="0" distR="0" wp14:anchorId="4E5403D2" wp14:editId="0884F022">
             <wp:extent cx="5943600" cy="2997200"/>
@@ -12102,10 +12168,2075 @@
       </w:r>
     </w:p>
     <w:p/>
+    <w:tbl>
+      <w:tblPr>
+        <w:tblStyle w:val="TableGrid"/>
+        <w:tblW w:w="0" w:type="auto"/>
+        <w:tblLook w:val="04A0" w:firstRow="1" w:lastRow="0" w:firstColumn="1" w:lastColumn="0" w:noHBand="0" w:noVBand="1"/>
+      </w:tblPr>
+      <w:tblGrid>
+        <w:gridCol w:w="3116"/>
+        <w:gridCol w:w="3117"/>
+        <w:gridCol w:w="3117"/>
+      </w:tblGrid>
+      <w:tr>
+        <w:tc>
+          <w:tcPr>
+            <w:tcW w:w="3116" w:type="dxa"/>
+          </w:tcPr>
+          <w:p>
+            <w:pPr>
+              <w:jc w:val="center"/>
+              <w:rPr>
+                <w:b/>
+                <w:sz w:val="28"/>
+                <w:szCs w:val="28"/>
+              </w:rPr>
+            </w:pPr>
+            <w:r>
+              <w:rPr>
+                <w:b/>
+                <w:sz w:val="28"/>
+                <w:szCs w:val="28"/>
+              </w:rPr>
+              <w:t>Nama Trigger</w:t>
+            </w:r>
+          </w:p>
+        </w:tc>
+        <w:tc>
+          <w:tcPr>
+            <w:tcW w:w="3117" w:type="dxa"/>
+          </w:tcPr>
+          <w:p>
+            <w:pPr>
+              <w:jc w:val="center"/>
+              <w:rPr>
+                <w:b/>
+                <w:sz w:val="28"/>
+                <w:szCs w:val="28"/>
+              </w:rPr>
+            </w:pPr>
+            <w:r>
+              <w:rPr>
+                <w:b/>
+                <w:sz w:val="28"/>
+                <w:szCs w:val="28"/>
+              </w:rPr>
+              <w:t>Kejadian</w:t>
+            </w:r>
+          </w:p>
+        </w:tc>
+        <w:tc>
+          <w:tcPr>
+            <w:tcW w:w="3117" w:type="dxa"/>
+          </w:tcPr>
+          <w:p>
+            <w:pPr>
+              <w:jc w:val="center"/>
+              <w:rPr>
+                <w:b/>
+                <w:sz w:val="28"/>
+                <w:szCs w:val="28"/>
+              </w:rPr>
+            </w:pPr>
+            <w:r>
+              <w:rPr>
+                <w:b/>
+                <w:sz w:val="28"/>
+                <w:szCs w:val="28"/>
+              </w:rPr>
+              <w:t>Fungsi</w:t>
+            </w:r>
+          </w:p>
+        </w:tc>
+      </w:tr>
+      <w:tr>
+        <w:tc>
+          <w:tcPr>
+            <w:tcW w:w="3116" w:type="dxa"/>
+          </w:tcPr>
+          <w:p>
+            <w:pPr>
+              <w:jc w:val="center"/>
+              <w:rPr>
+                <w:sz w:val="24"/>
+                <w:szCs w:val="24"/>
+              </w:rPr>
+            </w:pPr>
+            <w:r>
+              <w:rPr>
+                <w:sz w:val="24"/>
+                <w:szCs w:val="24"/>
+              </w:rPr>
+              <w:t>kurang_stok</w:t>
+            </w:r>
+          </w:p>
+        </w:tc>
+        <w:tc>
+          <w:tcPr>
+            <w:tcW w:w="3117" w:type="dxa"/>
+          </w:tcPr>
+          <w:p>
+            <w:r>
+              <w:t>BEFORE INSERT ON</w:t>
+            </w:r>
+          </w:p>
+        </w:tc>
+        <w:tc>
+          <w:tcPr>
+            <w:tcW w:w="3117" w:type="dxa"/>
+          </w:tcPr>
+          <w:p>
+            <w:r>
+              <w:t>Mengurangi [stokbarang] pada tabel [tblbarang] SEBELUM INSERT pada tabel [tblorderdetail]</w:t>
+            </w:r>
+          </w:p>
+        </w:tc>
+      </w:tr>
+      <w:tr>
+        <w:tc>
+          <w:tcPr>
+            <w:tcW w:w="3116" w:type="dxa"/>
+          </w:tcPr>
+          <w:p>
+            <w:pPr>
+              <w:jc w:val="center"/>
+              <w:rPr>
+                <w:sz w:val="24"/>
+                <w:szCs w:val="24"/>
+              </w:rPr>
+            </w:pPr>
+            <w:r>
+              <w:rPr>
+                <w:sz w:val="24"/>
+                <w:szCs w:val="24"/>
+              </w:rPr>
+              <w:t>tambah_total</w:t>
+            </w:r>
+          </w:p>
+        </w:tc>
+        <w:tc>
+          <w:tcPr>
+            <w:tcW w:w="3117" w:type="dxa"/>
+          </w:tcPr>
+          <w:p>
+            <w:r>
+              <w:t>AFTER INSERT ON</w:t>
+            </w:r>
+          </w:p>
+        </w:tc>
+        <w:tc>
+          <w:tcPr>
+            <w:tcW w:w="3117" w:type="dxa"/>
+          </w:tcPr>
+          <w:p>
+            <w:r>
+              <w:t>Menambah [total] pada tabel [tblorder] SESUDAH INSERT pada tabel [tblorderdetail]</w:t>
+            </w:r>
+          </w:p>
+        </w:tc>
+      </w:tr>
+      <w:tr>
+        <w:tc>
+          <w:tcPr>
+            <w:tcW w:w="3116" w:type="dxa"/>
+          </w:tcPr>
+          <w:p>
+            <w:pPr>
+              <w:jc w:val="center"/>
+              <w:rPr>
+                <w:sz w:val="24"/>
+                <w:szCs w:val="24"/>
+              </w:rPr>
+            </w:pPr>
+            <w:r>
+              <w:rPr>
+                <w:sz w:val="24"/>
+                <w:szCs w:val="24"/>
+              </w:rPr>
+              <w:t>tambah_stok</w:t>
+            </w:r>
+          </w:p>
+        </w:tc>
+        <w:tc>
+          <w:tcPr>
+            <w:tcW w:w="3117" w:type="dxa"/>
+          </w:tcPr>
+          <w:p>
+            <w:r>
+              <w:t>BEFORE DELETE ON</w:t>
+            </w:r>
+          </w:p>
+        </w:tc>
+        <w:tc>
+          <w:tcPr>
+            <w:tcW w:w="3117" w:type="dxa"/>
+          </w:tcPr>
+          <w:p>
+            <w:r>
+              <w:t>Manambah [stokbarang] pada tabel [tblbarang] SEBELUM DELETE pada tabel [tblorderdetail]</w:t>
+            </w:r>
+          </w:p>
+        </w:tc>
+      </w:tr>
+      <w:tr>
+        <w:tc>
+          <w:tcPr>
+            <w:tcW w:w="3116" w:type="dxa"/>
+          </w:tcPr>
+          <w:p>
+            <w:pPr>
+              <w:jc w:val="center"/>
+              <w:rPr>
+                <w:sz w:val="24"/>
+                <w:szCs w:val="24"/>
+              </w:rPr>
+            </w:pPr>
+            <w:r>
+              <w:rPr>
+                <w:sz w:val="24"/>
+                <w:szCs w:val="24"/>
+              </w:rPr>
+              <w:t>kurang_total</w:t>
+            </w:r>
+          </w:p>
+        </w:tc>
+        <w:tc>
+          <w:tcPr>
+            <w:tcW w:w="3117" w:type="dxa"/>
+          </w:tcPr>
+          <w:p>
+            <w:r>
+              <w:t>AFTER DELETE ON</w:t>
+            </w:r>
+          </w:p>
+        </w:tc>
+        <w:tc>
+          <w:tcPr>
+            <w:tcW w:w="3117" w:type="dxa"/>
+          </w:tcPr>
+          <w:p>
+            <w:r>
+              <w:t>Mengurangi [total] pada tabel [tblorder] SESUDAH DELETE pada tabel [tblorderdetail]</w:t>
+            </w:r>
+          </w:p>
+        </w:tc>
+      </w:tr>
+    </w:tbl>
+    <w:p/>
+    <w:p/>
+    <w:p>
+      <w:r>
+        <w:lastRenderedPageBreak/>
+        <w:drawing>
+          <wp:inline distT="0" distB="0" distL="0" distR="0" wp14:anchorId="6D8C2977" wp14:editId="1840DFB3">
+            <wp:extent cx="5696745" cy="914528"/>
+            <wp:effectExtent l="0" t="0" r="0" b="0"/>
+            <wp:docPr id="174" name="Picture 174"/>
+            <wp:cNvGraphicFramePr>
+              <a:graphicFrameLocks xmlns:a="http://schemas.openxmlformats.org/drawingml/2006/main" noChangeAspect="1"/>
+            </wp:cNvGraphicFramePr>
+            <a:graphic xmlns:a="http://schemas.openxmlformats.org/drawingml/2006/main">
+              <a:graphicData uri="http://schemas.openxmlformats.org/drawingml/2006/picture">
+                <pic:pic xmlns:pic="http://schemas.openxmlformats.org/drawingml/2006/picture">
+                  <pic:nvPicPr>
+                    <pic:cNvPr id="1" name=""/>
+                    <pic:cNvPicPr/>
+                  </pic:nvPicPr>
+                  <pic:blipFill>
+                    <a:blip r:embed="rId180"/>
+                    <a:stretch>
+                      <a:fillRect/>
+                    </a:stretch>
+                  </pic:blipFill>
+                  <pic:spPr>
+                    <a:xfrm>
+                      <a:off x="0" y="0"/>
+                      <a:ext cx="5696745" cy="914528"/>
+                    </a:xfrm>
+                    <a:prstGeom prst="rect">
+                      <a:avLst/>
+                    </a:prstGeom>
+                  </pic:spPr>
+                </pic:pic>
+              </a:graphicData>
+            </a:graphic>
+          </wp:inline>
+        </w:drawing>
+      </w:r>
+    </w:p>
+    <w:p/>
+    <w:p/>
+    <w:p/>
+    <w:p>
+      <w:pPr>
+        <w:pStyle w:val="Heading1"/>
+      </w:pPr>
+      <w:r>
+        <w:t>kurang_stok</w:t>
+      </w:r>
+    </w:p>
+    <w:p>
+      <w:pPr>
+        <w:pStyle w:val="Title"/>
+      </w:pPr>
+      <w:r>
+        <w:t>Buat column [jumlah] di dalam tblorderdetail</w:t>
+      </w:r>
+    </w:p>
+    <w:p>
+      <w:r>
+        <w:drawing>
+          <wp:inline distT="0" distB="0" distL="0" distR="0" wp14:anchorId="65B5B330" wp14:editId="56702B33">
+            <wp:extent cx="5943600" cy="2844165"/>
+            <wp:effectExtent l="0" t="0" r="0" b="0"/>
+            <wp:docPr id="175" name="Picture 175"/>
+            <wp:cNvGraphicFramePr>
+              <a:graphicFrameLocks xmlns:a="http://schemas.openxmlformats.org/drawingml/2006/main" noChangeAspect="1"/>
+            </wp:cNvGraphicFramePr>
+            <a:graphic xmlns:a="http://schemas.openxmlformats.org/drawingml/2006/main">
+              <a:graphicData uri="http://schemas.openxmlformats.org/drawingml/2006/picture">
+                <pic:pic xmlns:pic="http://schemas.openxmlformats.org/drawingml/2006/picture">
+                  <pic:nvPicPr>
+                    <pic:cNvPr id="1" name=""/>
+                    <pic:cNvPicPr/>
+                  </pic:nvPicPr>
+                  <pic:blipFill>
+                    <a:blip r:embed="rId181"/>
+                    <a:stretch>
+                      <a:fillRect/>
+                    </a:stretch>
+                  </pic:blipFill>
+                  <pic:spPr>
+                    <a:xfrm>
+                      <a:off x="0" y="0"/>
+                      <a:ext cx="5943600" cy="2844165"/>
+                    </a:xfrm>
+                    <a:prstGeom prst="rect">
+                      <a:avLst/>
+                    </a:prstGeom>
+                  </pic:spPr>
+                </pic:pic>
+              </a:graphicData>
+            </a:graphic>
+          </wp:inline>
+        </w:drawing>
+      </w:r>
+    </w:p>
+    <w:p>
+      <w:pPr>
+        <w:pStyle w:val="Title"/>
+      </w:pPr>
+      <w:r>
+        <w:t>Sekarang kita buat trigger nya</w:t>
+      </w:r>
+    </w:p>
+    <w:p>
+      <w:r>
+        <w:drawing>
+          <wp:inline distT="0" distB="0" distL="0" distR="0" wp14:anchorId="0AEBB82C" wp14:editId="29747CB9">
+            <wp:extent cx="5877745" cy="1343212"/>
+            <wp:effectExtent l="0" t="0" r="8890" b="9525"/>
+            <wp:docPr id="176" name="Picture 176"/>
+            <wp:cNvGraphicFramePr>
+              <a:graphicFrameLocks xmlns:a="http://schemas.openxmlformats.org/drawingml/2006/main" noChangeAspect="1"/>
+            </wp:cNvGraphicFramePr>
+            <a:graphic xmlns:a="http://schemas.openxmlformats.org/drawingml/2006/main">
+              <a:graphicData uri="http://schemas.openxmlformats.org/drawingml/2006/picture">
+                <pic:pic xmlns:pic="http://schemas.openxmlformats.org/drawingml/2006/picture">
+                  <pic:nvPicPr>
+                    <pic:cNvPr id="1" name=""/>
+                    <pic:cNvPicPr/>
+                  </pic:nvPicPr>
+                  <pic:blipFill>
+                    <a:blip r:embed="rId182"/>
+                    <a:stretch>
+                      <a:fillRect/>
+                    </a:stretch>
+                  </pic:blipFill>
+                  <pic:spPr>
+                    <a:xfrm>
+                      <a:off x="0" y="0"/>
+                      <a:ext cx="5877745" cy="1343212"/>
+                    </a:xfrm>
+                    <a:prstGeom prst="rect">
+                      <a:avLst/>
+                    </a:prstGeom>
+                  </pic:spPr>
+                </pic:pic>
+              </a:graphicData>
+            </a:graphic>
+          </wp:inline>
+        </w:drawing>
+      </w:r>
+    </w:p>
+    <w:p/>
+    <w:p>
+      <w:pPr>
+        <w:pStyle w:val="Heading1"/>
+      </w:pPr>
+      <w:r>
+        <w:lastRenderedPageBreak/>
+        <w:t>tambah_total</w:t>
+      </w:r>
+    </w:p>
+    <w:p>
+      <w:r>
+        <w:drawing>
+          <wp:inline distT="0" distB="0" distL="0" distR="0" wp14:anchorId="66505CDA" wp14:editId="0DF1630D">
+            <wp:extent cx="5430008" cy="1409897"/>
+            <wp:effectExtent l="0" t="0" r="0" b="0"/>
+            <wp:docPr id="177" name="Picture 177"/>
+            <wp:cNvGraphicFramePr>
+              <a:graphicFrameLocks xmlns:a="http://schemas.openxmlformats.org/drawingml/2006/main" noChangeAspect="1"/>
+            </wp:cNvGraphicFramePr>
+            <a:graphic xmlns:a="http://schemas.openxmlformats.org/drawingml/2006/main">
+              <a:graphicData uri="http://schemas.openxmlformats.org/drawingml/2006/picture">
+                <pic:pic xmlns:pic="http://schemas.openxmlformats.org/drawingml/2006/picture">
+                  <pic:nvPicPr>
+                    <pic:cNvPr id="1" name=""/>
+                    <pic:cNvPicPr/>
+                  </pic:nvPicPr>
+                  <pic:blipFill>
+                    <a:blip r:embed="rId183"/>
+                    <a:stretch>
+                      <a:fillRect/>
+                    </a:stretch>
+                  </pic:blipFill>
+                  <pic:spPr>
+                    <a:xfrm>
+                      <a:off x="0" y="0"/>
+                      <a:ext cx="5430008" cy="1409897"/>
+                    </a:xfrm>
+                    <a:prstGeom prst="rect">
+                      <a:avLst/>
+                    </a:prstGeom>
+                  </pic:spPr>
+                </pic:pic>
+              </a:graphicData>
+            </a:graphic>
+          </wp:inline>
+        </w:drawing>
+      </w:r>
+    </w:p>
+    <w:p>
+      <w:pPr>
+        <w:pStyle w:val="Heading1"/>
+      </w:pPr>
+      <w:r>
+        <w:t>tambah_stok</w:t>
+      </w:r>
+    </w:p>
+    <w:p>
+      <w:r>
+        <w:drawing>
+          <wp:inline distT="0" distB="0" distL="0" distR="0" wp14:anchorId="30BC0F9A" wp14:editId="6220CA8C">
+            <wp:extent cx="5687219" cy="1267002"/>
+            <wp:effectExtent l="0" t="0" r="0" b="9525"/>
+            <wp:docPr id="178" name="Picture 178"/>
+            <wp:cNvGraphicFramePr>
+              <a:graphicFrameLocks xmlns:a="http://schemas.openxmlformats.org/drawingml/2006/main" noChangeAspect="1"/>
+            </wp:cNvGraphicFramePr>
+            <a:graphic xmlns:a="http://schemas.openxmlformats.org/drawingml/2006/main">
+              <a:graphicData uri="http://schemas.openxmlformats.org/drawingml/2006/picture">
+                <pic:pic xmlns:pic="http://schemas.openxmlformats.org/drawingml/2006/picture">
+                  <pic:nvPicPr>
+                    <pic:cNvPr id="1" name=""/>
+                    <pic:cNvPicPr/>
+                  </pic:nvPicPr>
+                  <pic:blipFill>
+                    <a:blip r:embed="rId184"/>
+                    <a:stretch>
+                      <a:fillRect/>
+                    </a:stretch>
+                  </pic:blipFill>
+                  <pic:spPr>
+                    <a:xfrm>
+                      <a:off x="0" y="0"/>
+                      <a:ext cx="5687219" cy="1267002"/>
+                    </a:xfrm>
+                    <a:prstGeom prst="rect">
+                      <a:avLst/>
+                    </a:prstGeom>
+                  </pic:spPr>
+                </pic:pic>
+              </a:graphicData>
+            </a:graphic>
+          </wp:inline>
+        </w:drawing>
+      </w:r>
+    </w:p>
+    <w:p>
+      <w:pPr>
+        <w:pStyle w:val="Heading1"/>
+      </w:pPr>
+      <w:r>
+        <w:t>kurang_total</w:t>
+      </w:r>
+    </w:p>
+    <w:p>
+      <w:r>
+        <w:drawing>
+          <wp:inline distT="0" distB="0" distL="0" distR="0" wp14:anchorId="5A79CFF1" wp14:editId="2DBA79D0">
+            <wp:extent cx="5163271" cy="1543265"/>
+            <wp:effectExtent l="0" t="0" r="0" b="0"/>
+            <wp:docPr id="179" name="Picture 179"/>
+            <wp:cNvGraphicFramePr>
+              <a:graphicFrameLocks xmlns:a="http://schemas.openxmlformats.org/drawingml/2006/main" noChangeAspect="1"/>
+            </wp:cNvGraphicFramePr>
+            <a:graphic xmlns:a="http://schemas.openxmlformats.org/drawingml/2006/main">
+              <a:graphicData uri="http://schemas.openxmlformats.org/drawingml/2006/picture">
+                <pic:pic xmlns:pic="http://schemas.openxmlformats.org/drawingml/2006/picture">
+                  <pic:nvPicPr>
+                    <pic:cNvPr id="1" name=""/>
+                    <pic:cNvPicPr/>
+                  </pic:nvPicPr>
+                  <pic:blipFill>
+                    <a:blip r:embed="rId185"/>
+                    <a:stretch>
+                      <a:fillRect/>
+                    </a:stretch>
+                  </pic:blipFill>
+                  <pic:spPr>
+                    <a:xfrm>
+                      <a:off x="0" y="0"/>
+                      <a:ext cx="5163271" cy="1543265"/>
+                    </a:xfrm>
+                    <a:prstGeom prst="rect">
+                      <a:avLst/>
+                    </a:prstGeom>
+                  </pic:spPr>
+                </pic:pic>
+              </a:graphicData>
+            </a:graphic>
+          </wp:inline>
+        </w:drawing>
+      </w:r>
+    </w:p>
+    <w:p>
+      <w:pPr>
+        <w:pStyle w:val="Heading1"/>
+      </w:pPr>
+      <w:r>
+        <w:t>MENAMPILKAN TRIGGER</w:t>
+      </w:r>
+    </w:p>
+    <w:p>
+      <w:pPr>
+        <w:pStyle w:val="Title"/>
+      </w:pPr>
+      <w:r>
+        <w:t xml:space="preserve"> Trigger yang sudah dibuat bisa ditempilkan dengan </w:t>
+      </w:r>
+      <w:proofErr w:type="gramStart"/>
+      <w:r>
+        <w:t>cara</w:t>
+      </w:r>
+      <w:proofErr w:type="gramEnd"/>
+    </w:p>
+    <w:p>
+      <w:r>
+        <w:drawing>
+          <wp:inline distT="0" distB="0" distL="0" distR="0" wp14:anchorId="4B3BAA81" wp14:editId="460B01EA">
+            <wp:extent cx="2838846" cy="295316"/>
+            <wp:effectExtent l="0" t="0" r="0" b="9525"/>
+            <wp:docPr id="180" name="Picture 180"/>
+            <wp:cNvGraphicFramePr>
+              <a:graphicFrameLocks xmlns:a="http://schemas.openxmlformats.org/drawingml/2006/main" noChangeAspect="1"/>
+            </wp:cNvGraphicFramePr>
+            <a:graphic xmlns:a="http://schemas.openxmlformats.org/drawingml/2006/main">
+              <a:graphicData uri="http://schemas.openxmlformats.org/drawingml/2006/picture">
+                <pic:pic xmlns:pic="http://schemas.openxmlformats.org/drawingml/2006/picture">
+                  <pic:nvPicPr>
+                    <pic:cNvPr id="1" name=""/>
+                    <pic:cNvPicPr/>
+                  </pic:nvPicPr>
+                  <pic:blipFill>
+                    <a:blip r:embed="rId186"/>
+                    <a:stretch>
+                      <a:fillRect/>
+                    </a:stretch>
+                  </pic:blipFill>
+                  <pic:spPr>
+                    <a:xfrm>
+                      <a:off x="0" y="0"/>
+                      <a:ext cx="2838846" cy="295316"/>
+                    </a:xfrm>
+                    <a:prstGeom prst="rect">
+                      <a:avLst/>
+                    </a:prstGeom>
+                  </pic:spPr>
+                </pic:pic>
+              </a:graphicData>
+            </a:graphic>
+          </wp:inline>
+        </w:drawing>
+      </w:r>
+    </w:p>
+    <w:p>
+      <w:pPr>
+        <w:pStyle w:val="Title"/>
+      </w:pPr>
+      <w:r>
+        <w:t>Dan ini hasilnya</w:t>
+      </w:r>
+    </w:p>
+    <w:p>
+      <w:r>
+        <w:drawing>
+          <wp:inline distT="0" distB="0" distL="0" distR="0" wp14:anchorId="0465DAAC" wp14:editId="179AC4EB">
+            <wp:extent cx="5943600" cy="1197610"/>
+            <wp:effectExtent l="0" t="0" r="0" b="2540"/>
+            <wp:docPr id="181" name="Picture 181"/>
+            <wp:cNvGraphicFramePr>
+              <a:graphicFrameLocks xmlns:a="http://schemas.openxmlformats.org/drawingml/2006/main" noChangeAspect="1"/>
+            </wp:cNvGraphicFramePr>
+            <a:graphic xmlns:a="http://schemas.openxmlformats.org/drawingml/2006/main">
+              <a:graphicData uri="http://schemas.openxmlformats.org/drawingml/2006/picture">
+                <pic:pic xmlns:pic="http://schemas.openxmlformats.org/drawingml/2006/picture">
+                  <pic:nvPicPr>
+                    <pic:cNvPr id="1" name=""/>
+                    <pic:cNvPicPr/>
+                  </pic:nvPicPr>
+                  <pic:blipFill>
+                    <a:blip r:embed="rId187"/>
+                    <a:stretch>
+                      <a:fillRect/>
+                    </a:stretch>
+                  </pic:blipFill>
+                  <pic:spPr>
+                    <a:xfrm>
+                      <a:off x="0" y="0"/>
+                      <a:ext cx="5943600" cy="1197610"/>
+                    </a:xfrm>
+                    <a:prstGeom prst="rect">
+                      <a:avLst/>
+                    </a:prstGeom>
+                  </pic:spPr>
+                </pic:pic>
+              </a:graphicData>
+            </a:graphic>
+          </wp:inline>
+        </w:drawing>
+      </w:r>
+    </w:p>
+    <w:p>
+      <w:pPr>
+        <w:pStyle w:val="Heading1"/>
+      </w:pPr>
+      <w:r>
+        <w:lastRenderedPageBreak/>
+        <w:t xml:space="preserve">PENGUJIAN TRIGGER </w:t>
+      </w:r>
+    </w:p>
+    <w:p>
+      <w:pPr>
+        <w:pStyle w:val="Title"/>
+      </w:pPr>
+      <w:r>
+        <w:t>Setelah trigger dibuat maka langkah selanjutnya adalah menguji trigger</w:t>
+      </w:r>
+    </w:p>
+    <w:p>
+      <w:pPr>
+        <w:rPr>
+          <w:b/>
+        </w:rPr>
+      </w:pPr>
+    </w:p>
+    <w:p>
+      <w:pPr>
+        <w:pStyle w:val="Title"/>
+        <w:numPr>
+          <w:ilvl w:val="0"/>
+          <w:numId w:val="12"/>
+        </w:numPr>
+        <w:rPr>
+          <w:b/>
+        </w:rPr>
+      </w:pPr>
+      <w:r>
+        <w:rPr>
+          <w:b/>
+        </w:rPr>
+        <w:t>PERSIAPAN</w:t>
+      </w:r>
+    </w:p>
+    <w:p>
+      <w:pPr>
+        <w:pStyle w:val="Title"/>
+      </w:pPr>
+      <w:r>
+        <w:t>Tampilkan tabel [tblbarang]</w:t>
+      </w:r>
+    </w:p>
+    <w:p>
+      <w:r>
+        <w:drawing>
+          <wp:inline distT="0" distB="0" distL="0" distR="0" wp14:anchorId="344831B0" wp14:editId="085D29B1">
+            <wp:extent cx="5943600" cy="2684145"/>
+            <wp:effectExtent l="0" t="0" r="0" b="1905"/>
+            <wp:docPr id="182" name="Picture 182"/>
+            <wp:cNvGraphicFramePr>
+              <a:graphicFrameLocks xmlns:a="http://schemas.openxmlformats.org/drawingml/2006/main" noChangeAspect="1"/>
+            </wp:cNvGraphicFramePr>
+            <a:graphic xmlns:a="http://schemas.openxmlformats.org/drawingml/2006/main">
+              <a:graphicData uri="http://schemas.openxmlformats.org/drawingml/2006/picture">
+                <pic:pic xmlns:pic="http://schemas.openxmlformats.org/drawingml/2006/picture">
+                  <pic:nvPicPr>
+                    <pic:cNvPr id="1" name=""/>
+                    <pic:cNvPicPr/>
+                  </pic:nvPicPr>
+                  <pic:blipFill>
+                    <a:blip r:embed="rId188"/>
+                    <a:stretch>
+                      <a:fillRect/>
+                    </a:stretch>
+                  </pic:blipFill>
+                  <pic:spPr>
+                    <a:xfrm>
+                      <a:off x="0" y="0"/>
+                      <a:ext cx="5943600" cy="2684145"/>
+                    </a:xfrm>
+                    <a:prstGeom prst="rect">
+                      <a:avLst/>
+                    </a:prstGeom>
+                  </pic:spPr>
+                </pic:pic>
+              </a:graphicData>
+            </a:graphic>
+          </wp:inline>
+        </w:drawing>
+      </w:r>
+    </w:p>
+    <w:p/>
+    <w:p>
+      <w:pPr>
+        <w:pStyle w:val="Title"/>
+      </w:pPr>
+      <w:r>
+        <w:t>Tampilkan tabel [tblpelanggan]</w:t>
+      </w:r>
+    </w:p>
+    <w:p>
+      <w:r>
+        <w:drawing>
+          <wp:inline distT="0" distB="0" distL="0" distR="0" wp14:anchorId="17DA9609" wp14:editId="5A0EBD82">
+            <wp:extent cx="4134427" cy="1400370"/>
+            <wp:effectExtent l="0" t="0" r="0" b="9525"/>
+            <wp:docPr id="183" name="Picture 183"/>
+            <wp:cNvGraphicFramePr>
+              <a:graphicFrameLocks xmlns:a="http://schemas.openxmlformats.org/drawingml/2006/main" noChangeAspect="1"/>
+            </wp:cNvGraphicFramePr>
+            <a:graphic xmlns:a="http://schemas.openxmlformats.org/drawingml/2006/main">
+              <a:graphicData uri="http://schemas.openxmlformats.org/drawingml/2006/picture">
+                <pic:pic xmlns:pic="http://schemas.openxmlformats.org/drawingml/2006/picture">
+                  <pic:nvPicPr>
+                    <pic:cNvPr id="1" name=""/>
+                    <pic:cNvPicPr/>
+                  </pic:nvPicPr>
+                  <pic:blipFill>
+                    <a:blip r:embed="rId189"/>
+                    <a:stretch>
+                      <a:fillRect/>
+                    </a:stretch>
+                  </pic:blipFill>
+                  <pic:spPr>
+                    <a:xfrm>
+                      <a:off x="0" y="0"/>
+                      <a:ext cx="4134427" cy="1400370"/>
+                    </a:xfrm>
+                    <a:prstGeom prst="rect">
+                      <a:avLst/>
+                    </a:prstGeom>
+                  </pic:spPr>
+                </pic:pic>
+              </a:graphicData>
+            </a:graphic>
+          </wp:inline>
+        </w:drawing>
+      </w:r>
+    </w:p>
+    <w:p/>
+    <w:p>
+      <w:pPr>
+        <w:pStyle w:val="Title"/>
+      </w:pPr>
+      <w:r>
+        <w:t>Karena data pelanggan hanya satu, tambahkan 2 pelanggan lagi untuk pengujian</w:t>
+      </w:r>
+    </w:p>
+    <w:p>
+      <w:r>
+        <w:drawing>
+          <wp:inline distT="0" distB="0" distL="0" distR="0" wp14:anchorId="674D940C" wp14:editId="5A631135">
+            <wp:extent cx="5943600" cy="940435"/>
+            <wp:effectExtent l="0" t="0" r="0" b="0"/>
+            <wp:docPr id="184" name="Picture 184"/>
+            <wp:cNvGraphicFramePr>
+              <a:graphicFrameLocks xmlns:a="http://schemas.openxmlformats.org/drawingml/2006/main" noChangeAspect="1"/>
+            </wp:cNvGraphicFramePr>
+            <a:graphic xmlns:a="http://schemas.openxmlformats.org/drawingml/2006/main">
+              <a:graphicData uri="http://schemas.openxmlformats.org/drawingml/2006/picture">
+                <pic:pic xmlns:pic="http://schemas.openxmlformats.org/drawingml/2006/picture">
+                  <pic:nvPicPr>
+                    <pic:cNvPr id="1" name=""/>
+                    <pic:cNvPicPr/>
+                  </pic:nvPicPr>
+                  <pic:blipFill>
+                    <a:blip r:embed="rId190"/>
+                    <a:stretch>
+                      <a:fillRect/>
+                    </a:stretch>
+                  </pic:blipFill>
+                  <pic:spPr>
+                    <a:xfrm>
+                      <a:off x="0" y="0"/>
+                      <a:ext cx="5943600" cy="940435"/>
+                    </a:xfrm>
+                    <a:prstGeom prst="rect">
+                      <a:avLst/>
+                    </a:prstGeom>
+                  </pic:spPr>
+                </pic:pic>
+              </a:graphicData>
+            </a:graphic>
+          </wp:inline>
+        </w:drawing>
+      </w:r>
+    </w:p>
+    <w:p/>
+    <w:p>
+      <w:pPr>
+        <w:pStyle w:val="Title"/>
+      </w:pPr>
+      <w:r>
+        <w:lastRenderedPageBreak/>
+        <w:t>Tampilkan kembali data pelanggan</w:t>
+      </w:r>
+    </w:p>
+    <w:p>
+      <w:r>
+        <w:drawing>
+          <wp:inline distT="0" distB="0" distL="0" distR="0" wp14:anchorId="3AC7F370" wp14:editId="4E69E8F7">
+            <wp:extent cx="4210638" cy="1800476"/>
+            <wp:effectExtent l="0" t="0" r="0" b="9525"/>
+            <wp:docPr id="185" name="Picture 185"/>
+            <wp:cNvGraphicFramePr>
+              <a:graphicFrameLocks xmlns:a="http://schemas.openxmlformats.org/drawingml/2006/main" noChangeAspect="1"/>
+            </wp:cNvGraphicFramePr>
+            <a:graphic xmlns:a="http://schemas.openxmlformats.org/drawingml/2006/main">
+              <a:graphicData uri="http://schemas.openxmlformats.org/drawingml/2006/picture">
+                <pic:pic xmlns:pic="http://schemas.openxmlformats.org/drawingml/2006/picture">
+                  <pic:nvPicPr>
+                    <pic:cNvPr id="1" name=""/>
+                    <pic:cNvPicPr/>
+                  </pic:nvPicPr>
+                  <pic:blipFill>
+                    <a:blip r:embed="rId191"/>
+                    <a:stretch>
+                      <a:fillRect/>
+                    </a:stretch>
+                  </pic:blipFill>
+                  <pic:spPr>
+                    <a:xfrm>
+                      <a:off x="0" y="0"/>
+                      <a:ext cx="4210638" cy="1800476"/>
+                    </a:xfrm>
+                    <a:prstGeom prst="rect">
+                      <a:avLst/>
+                    </a:prstGeom>
+                  </pic:spPr>
+                </pic:pic>
+              </a:graphicData>
+            </a:graphic>
+          </wp:inline>
+        </w:drawing>
+      </w:r>
+    </w:p>
+    <w:p/>
+    <w:p>
+      <w:pPr>
+        <w:pStyle w:val="Title"/>
+      </w:pPr>
+      <w:r>
+        <w:t>Tampilkan struktur tabel [tblorder]</w:t>
+      </w:r>
+    </w:p>
+    <w:p>
+      <w:r>
+        <w:drawing>
+          <wp:inline distT="0" distB="0" distL="0" distR="0" wp14:anchorId="20DE6F37" wp14:editId="56766A28">
+            <wp:extent cx="5943600" cy="2343785"/>
+            <wp:effectExtent l="0" t="0" r="0" b="0"/>
+            <wp:docPr id="186" name="Picture 186"/>
+            <wp:cNvGraphicFramePr>
+              <a:graphicFrameLocks xmlns:a="http://schemas.openxmlformats.org/drawingml/2006/main" noChangeAspect="1"/>
+            </wp:cNvGraphicFramePr>
+            <a:graphic xmlns:a="http://schemas.openxmlformats.org/drawingml/2006/main">
+              <a:graphicData uri="http://schemas.openxmlformats.org/drawingml/2006/picture">
+                <pic:pic xmlns:pic="http://schemas.openxmlformats.org/drawingml/2006/picture">
+                  <pic:nvPicPr>
+                    <pic:cNvPr id="1" name=""/>
+                    <pic:cNvPicPr/>
+                  </pic:nvPicPr>
+                  <pic:blipFill>
+                    <a:blip r:embed="rId192"/>
+                    <a:stretch>
+                      <a:fillRect/>
+                    </a:stretch>
+                  </pic:blipFill>
+                  <pic:spPr>
+                    <a:xfrm>
+                      <a:off x="0" y="0"/>
+                      <a:ext cx="5943600" cy="2343785"/>
+                    </a:xfrm>
+                    <a:prstGeom prst="rect">
+                      <a:avLst/>
+                    </a:prstGeom>
+                  </pic:spPr>
+                </pic:pic>
+              </a:graphicData>
+            </a:graphic>
+          </wp:inline>
+        </w:drawing>
+      </w:r>
+    </w:p>
+    <w:p/>
+    <w:p>
+      <w:pPr>
+        <w:pStyle w:val="Title"/>
+      </w:pPr>
+      <w:r>
+        <w:t>Tampilkan struktur tabel [tblorderdetail]</w:t>
+      </w:r>
+    </w:p>
+    <w:p>
+      <w:r>
+        <w:drawing>
+          <wp:inline distT="0" distB="0" distL="0" distR="0" wp14:anchorId="2F555E8C" wp14:editId="48FFCA17">
+            <wp:extent cx="5943600" cy="2106930"/>
+            <wp:effectExtent l="0" t="0" r="0" b="7620"/>
+            <wp:docPr id="187" name="Picture 187"/>
+            <wp:cNvGraphicFramePr>
+              <a:graphicFrameLocks xmlns:a="http://schemas.openxmlformats.org/drawingml/2006/main" noChangeAspect="1"/>
+            </wp:cNvGraphicFramePr>
+            <a:graphic xmlns:a="http://schemas.openxmlformats.org/drawingml/2006/main">
+              <a:graphicData uri="http://schemas.openxmlformats.org/drawingml/2006/picture">
+                <pic:pic xmlns:pic="http://schemas.openxmlformats.org/drawingml/2006/picture">
+                  <pic:nvPicPr>
+                    <pic:cNvPr id="1" name=""/>
+                    <pic:cNvPicPr/>
+                  </pic:nvPicPr>
+                  <pic:blipFill>
+                    <a:blip r:embed="rId193"/>
+                    <a:stretch>
+                      <a:fillRect/>
+                    </a:stretch>
+                  </pic:blipFill>
+                  <pic:spPr>
+                    <a:xfrm>
+                      <a:off x="0" y="0"/>
+                      <a:ext cx="5943600" cy="2106930"/>
+                    </a:xfrm>
+                    <a:prstGeom prst="rect">
+                      <a:avLst/>
+                    </a:prstGeom>
+                  </pic:spPr>
+                </pic:pic>
+              </a:graphicData>
+            </a:graphic>
+          </wp:inline>
+        </w:drawing>
+      </w:r>
+    </w:p>
+    <w:p/>
+    <w:p>
+      <w:pPr>
+        <w:pStyle w:val="Heading1"/>
+        <w:numPr>
+          <w:ilvl w:val="0"/>
+          <w:numId w:val="12"/>
+        </w:numPr>
+      </w:pPr>
+      <w:r>
+        <w:lastRenderedPageBreak/>
+        <w:t xml:space="preserve"> PENGUJIAN INSERT PADA TABEL [tblorderdetail]</w:t>
+      </w:r>
+    </w:p>
+    <w:p>
+      <w:r>
+        <w:drawing>
+          <wp:inline distT="0" distB="0" distL="0" distR="0" wp14:anchorId="2ED2A0F5" wp14:editId="3974B130">
+            <wp:extent cx="4315427" cy="905001"/>
+            <wp:effectExtent l="0" t="0" r="9525" b="9525"/>
+            <wp:docPr id="188" name="Picture 188"/>
+            <wp:cNvGraphicFramePr>
+              <a:graphicFrameLocks xmlns:a="http://schemas.openxmlformats.org/drawingml/2006/main" noChangeAspect="1"/>
+            </wp:cNvGraphicFramePr>
+            <a:graphic xmlns:a="http://schemas.openxmlformats.org/drawingml/2006/main">
+              <a:graphicData uri="http://schemas.openxmlformats.org/drawingml/2006/picture">
+                <pic:pic xmlns:pic="http://schemas.openxmlformats.org/drawingml/2006/picture">
+                  <pic:nvPicPr>
+                    <pic:cNvPr id="1" name=""/>
+                    <pic:cNvPicPr/>
+                  </pic:nvPicPr>
+                  <pic:blipFill>
+                    <a:blip r:embed="rId194"/>
+                    <a:stretch>
+                      <a:fillRect/>
+                    </a:stretch>
+                  </pic:blipFill>
+                  <pic:spPr>
+                    <a:xfrm>
+                      <a:off x="0" y="0"/>
+                      <a:ext cx="4315427" cy="905001"/>
+                    </a:xfrm>
+                    <a:prstGeom prst="rect">
+                      <a:avLst/>
+                    </a:prstGeom>
+                  </pic:spPr>
+                </pic:pic>
+              </a:graphicData>
+            </a:graphic>
+          </wp:inline>
+        </w:drawing>
+      </w:r>
+    </w:p>
+    <w:p>
+      <w:pPr>
+        <w:pStyle w:val="Title"/>
+      </w:pPr>
+      <w:r>
+        <w:t>Periksa dengan perintah sebagai berikut</w:t>
+      </w:r>
+    </w:p>
+    <w:p>
+      <w:r>
+        <w:drawing>
+          <wp:inline distT="0" distB="0" distL="0" distR="0" wp14:anchorId="0FBC6682" wp14:editId="50FCA1DD">
+            <wp:extent cx="5943600" cy="1268730"/>
+            <wp:effectExtent l="0" t="0" r="0" b="7620"/>
+            <wp:docPr id="189" name="Picture 189"/>
+            <wp:cNvGraphicFramePr>
+              <a:graphicFrameLocks xmlns:a="http://schemas.openxmlformats.org/drawingml/2006/main" noChangeAspect="1"/>
+            </wp:cNvGraphicFramePr>
+            <a:graphic xmlns:a="http://schemas.openxmlformats.org/drawingml/2006/main">
+              <a:graphicData uri="http://schemas.openxmlformats.org/drawingml/2006/picture">
+                <pic:pic xmlns:pic="http://schemas.openxmlformats.org/drawingml/2006/picture">
+                  <pic:nvPicPr>
+                    <pic:cNvPr id="1" name=""/>
+                    <pic:cNvPicPr/>
+                  </pic:nvPicPr>
+                  <pic:blipFill>
+                    <a:blip r:embed="rId195"/>
+                    <a:stretch>
+                      <a:fillRect/>
+                    </a:stretch>
+                  </pic:blipFill>
+                  <pic:spPr>
+                    <a:xfrm>
+                      <a:off x="0" y="0"/>
+                      <a:ext cx="5943600" cy="1268730"/>
+                    </a:xfrm>
+                    <a:prstGeom prst="rect">
+                      <a:avLst/>
+                    </a:prstGeom>
+                  </pic:spPr>
+                </pic:pic>
+              </a:graphicData>
+            </a:graphic>
+          </wp:inline>
+        </w:drawing>
+      </w:r>
+    </w:p>
+    <w:p/>
+    <w:p>
+      <w:pPr>
+        <w:pStyle w:val="Title"/>
+      </w:pPr>
+      <w:r>
+        <w:t xml:space="preserve">Buat INSERT data pada tabel [tblorderdetail] dengan menggunakan [idorder = 1] sesuai yang ada </w:t>
+      </w:r>
+      <w:r>
+        <w:t>di tabel [tblorder] dengan [idba</w:t>
+      </w:r>
+      <w:r>
+        <w:t>rang = 1] pada tabel [tblbarang].</w:t>
+      </w:r>
+    </w:p>
+    <w:p/>
+    <w:p>
+      <w:pPr>
+        <w:pStyle w:val="Title"/>
+      </w:pPr>
+      <w:r>
+        <w:t>Tabel SEBELUM PROSES INSERT pada tabel [tblorderdetail]</w:t>
+      </w:r>
+    </w:p>
+    <w:p>
+      <w:r>
+        <w:drawing>
+          <wp:inline distT="0" distB="0" distL="0" distR="0" wp14:anchorId="085ACE38" wp14:editId="399D249C">
+            <wp:extent cx="5943600" cy="1327150"/>
+            <wp:effectExtent l="0" t="0" r="0" b="6350"/>
+            <wp:docPr id="190" name="Picture 190"/>
+            <wp:cNvGraphicFramePr>
+              <a:graphicFrameLocks xmlns:a="http://schemas.openxmlformats.org/drawingml/2006/main" noChangeAspect="1"/>
+            </wp:cNvGraphicFramePr>
+            <a:graphic xmlns:a="http://schemas.openxmlformats.org/drawingml/2006/main">
+              <a:graphicData uri="http://schemas.openxmlformats.org/drawingml/2006/picture">
+                <pic:pic xmlns:pic="http://schemas.openxmlformats.org/drawingml/2006/picture">
+                  <pic:nvPicPr>
+                    <pic:cNvPr id="1" name=""/>
+                    <pic:cNvPicPr/>
+                  </pic:nvPicPr>
+                  <pic:blipFill>
+                    <a:blip r:embed="rId196"/>
+                    <a:stretch>
+                      <a:fillRect/>
+                    </a:stretch>
+                  </pic:blipFill>
+                  <pic:spPr>
+                    <a:xfrm>
+                      <a:off x="0" y="0"/>
+                      <a:ext cx="5943600" cy="1327150"/>
+                    </a:xfrm>
+                    <a:prstGeom prst="rect">
+                      <a:avLst/>
+                    </a:prstGeom>
+                  </pic:spPr>
+                </pic:pic>
+              </a:graphicData>
+            </a:graphic>
+          </wp:inline>
+        </w:drawing>
+      </w:r>
+    </w:p>
+    <w:p/>
+    <w:p>
+      <w:pPr>
+        <w:pStyle w:val="Title"/>
+      </w:pPr>
+      <w:r>
+        <w:t>INSERT DATA pada tabel [tblorderdetail]</w:t>
+      </w:r>
+    </w:p>
+    <w:p>
+      <w:r>
+        <w:drawing>
+          <wp:inline distT="0" distB="0" distL="0" distR="0" wp14:anchorId="6EE8E1A7" wp14:editId="7C17D384">
+            <wp:extent cx="4429743" cy="914528"/>
+            <wp:effectExtent l="0" t="0" r="0" b="0"/>
+            <wp:docPr id="191" name="Picture 191"/>
+            <wp:cNvGraphicFramePr>
+              <a:graphicFrameLocks xmlns:a="http://schemas.openxmlformats.org/drawingml/2006/main" noChangeAspect="1"/>
+            </wp:cNvGraphicFramePr>
+            <a:graphic xmlns:a="http://schemas.openxmlformats.org/drawingml/2006/main">
+              <a:graphicData uri="http://schemas.openxmlformats.org/drawingml/2006/picture">
+                <pic:pic xmlns:pic="http://schemas.openxmlformats.org/drawingml/2006/picture">
+                  <pic:nvPicPr>
+                    <pic:cNvPr id="1" name=""/>
+                    <pic:cNvPicPr/>
+                  </pic:nvPicPr>
+                  <pic:blipFill>
+                    <a:blip r:embed="rId197"/>
+                    <a:stretch>
+                      <a:fillRect/>
+                    </a:stretch>
+                  </pic:blipFill>
+                  <pic:spPr>
+                    <a:xfrm>
+                      <a:off x="0" y="0"/>
+                      <a:ext cx="4429743" cy="914528"/>
+                    </a:xfrm>
+                    <a:prstGeom prst="rect">
+                      <a:avLst/>
+                    </a:prstGeom>
+                  </pic:spPr>
+                </pic:pic>
+              </a:graphicData>
+            </a:graphic>
+          </wp:inline>
+        </w:drawing>
+      </w:r>
+    </w:p>
+    <w:p/>
+    <w:p>
+      <w:pPr>
+        <w:pStyle w:val="Title"/>
+      </w:pPr>
+      <w:r>
+        <w:lastRenderedPageBreak/>
+        <w:t>Hasil pada tabel [tblorderdetail]</w:t>
+      </w:r>
+    </w:p>
+    <w:p>
+      <w:r>
+        <w:drawing>
+          <wp:inline distT="0" distB="0" distL="0" distR="0" wp14:anchorId="30CADD16" wp14:editId="66343ABC">
+            <wp:extent cx="5906324" cy="1476581"/>
+            <wp:effectExtent l="0" t="0" r="0" b="9525"/>
+            <wp:docPr id="192" name="Picture 192"/>
+            <wp:cNvGraphicFramePr>
+              <a:graphicFrameLocks xmlns:a="http://schemas.openxmlformats.org/drawingml/2006/main" noChangeAspect="1"/>
+            </wp:cNvGraphicFramePr>
+            <a:graphic xmlns:a="http://schemas.openxmlformats.org/drawingml/2006/main">
+              <a:graphicData uri="http://schemas.openxmlformats.org/drawingml/2006/picture">
+                <pic:pic xmlns:pic="http://schemas.openxmlformats.org/drawingml/2006/picture">
+                  <pic:nvPicPr>
+                    <pic:cNvPr id="1" name=""/>
+                    <pic:cNvPicPr/>
+                  </pic:nvPicPr>
+                  <pic:blipFill>
+                    <a:blip r:embed="rId198"/>
+                    <a:stretch>
+                      <a:fillRect/>
+                    </a:stretch>
+                  </pic:blipFill>
+                  <pic:spPr>
+                    <a:xfrm>
+                      <a:off x="0" y="0"/>
+                      <a:ext cx="5906324" cy="1476581"/>
+                    </a:xfrm>
+                    <a:prstGeom prst="rect">
+                      <a:avLst/>
+                    </a:prstGeom>
+                  </pic:spPr>
+                </pic:pic>
+              </a:graphicData>
+            </a:graphic>
+          </wp:inline>
+        </w:drawing>
+      </w:r>
+    </w:p>
+    <w:p/>
+    <w:p>
+      <w:pPr>
+        <w:pStyle w:val="Title"/>
+      </w:pPr>
+      <w:r>
+        <w:t>Hasil pada tabel [tblorder]</w:t>
+      </w:r>
+    </w:p>
+    <w:p>
+      <w:r>
+        <w:drawing>
+          <wp:inline distT="0" distB="0" distL="0" distR="0" wp14:anchorId="62DCA2C5" wp14:editId="3E9C836A">
+            <wp:extent cx="5943600" cy="1300480"/>
+            <wp:effectExtent l="0" t="0" r="0" b="0"/>
+            <wp:docPr id="193" name="Picture 193"/>
+            <wp:cNvGraphicFramePr>
+              <a:graphicFrameLocks xmlns:a="http://schemas.openxmlformats.org/drawingml/2006/main" noChangeAspect="1"/>
+            </wp:cNvGraphicFramePr>
+            <a:graphic xmlns:a="http://schemas.openxmlformats.org/drawingml/2006/main">
+              <a:graphicData uri="http://schemas.openxmlformats.org/drawingml/2006/picture">
+                <pic:pic xmlns:pic="http://schemas.openxmlformats.org/drawingml/2006/picture">
+                  <pic:nvPicPr>
+                    <pic:cNvPr id="1" name=""/>
+                    <pic:cNvPicPr/>
+                  </pic:nvPicPr>
+                  <pic:blipFill>
+                    <a:blip r:embed="rId199"/>
+                    <a:stretch>
+                      <a:fillRect/>
+                    </a:stretch>
+                  </pic:blipFill>
+                  <pic:spPr>
+                    <a:xfrm>
+                      <a:off x="0" y="0"/>
+                      <a:ext cx="5943600" cy="1300480"/>
+                    </a:xfrm>
+                    <a:prstGeom prst="rect">
+                      <a:avLst/>
+                    </a:prstGeom>
+                  </pic:spPr>
+                </pic:pic>
+              </a:graphicData>
+            </a:graphic>
+          </wp:inline>
+        </w:drawing>
+      </w:r>
+    </w:p>
+    <w:p/>
+    <w:p>
+      <w:pPr>
+        <w:pStyle w:val="Title"/>
+      </w:pPr>
+      <w:r>
+        <w:t>Hasil pada tabel [tblbarang]</w:t>
+      </w:r>
+    </w:p>
+    <w:p>
+      <w:r>
+        <w:drawing>
+          <wp:inline distT="0" distB="0" distL="0" distR="0" wp14:anchorId="22B32438" wp14:editId="77B87164">
+            <wp:extent cx="5943600" cy="2606040"/>
+            <wp:effectExtent l="0" t="0" r="0" b="3810"/>
+            <wp:docPr id="194" name="Picture 194"/>
+            <wp:cNvGraphicFramePr>
+              <a:graphicFrameLocks xmlns:a="http://schemas.openxmlformats.org/drawingml/2006/main" noChangeAspect="1"/>
+            </wp:cNvGraphicFramePr>
+            <a:graphic xmlns:a="http://schemas.openxmlformats.org/drawingml/2006/main">
+              <a:graphicData uri="http://schemas.openxmlformats.org/drawingml/2006/picture">
+                <pic:pic xmlns:pic="http://schemas.openxmlformats.org/drawingml/2006/picture">
+                  <pic:nvPicPr>
+                    <pic:cNvPr id="1" name=""/>
+                    <pic:cNvPicPr/>
+                  </pic:nvPicPr>
+                  <pic:blipFill>
+                    <a:blip r:embed="rId200"/>
+                    <a:stretch>
+                      <a:fillRect/>
+                    </a:stretch>
+                  </pic:blipFill>
+                  <pic:spPr>
+                    <a:xfrm>
+                      <a:off x="0" y="0"/>
+                      <a:ext cx="5943600" cy="2606040"/>
+                    </a:xfrm>
+                    <a:prstGeom prst="rect">
+                      <a:avLst/>
+                    </a:prstGeom>
+                  </pic:spPr>
+                </pic:pic>
+              </a:graphicData>
+            </a:graphic>
+          </wp:inline>
+        </w:drawing>
+      </w:r>
+    </w:p>
+    <w:p>
+      <w:pPr>
+        <w:pStyle w:val="Title"/>
+      </w:pPr>
+      <w:r>
+        <w:t>Stok beras raja lele</w:t>
+      </w:r>
+      <w:r>
+        <w:t xml:space="preserve"> atau idbarang=1 berkurang menjadi </w:t>
+      </w:r>
+      <w:r>
+        <w:t>65</w:t>
+      </w:r>
+    </w:p>
+    <w:p>
+      <w:pPr>
+        <w:pStyle w:val="Title"/>
+      </w:pPr>
+    </w:p>
+    <w:p/>
+    <w:p/>
+    <w:p>
+      <w:pPr>
+        <w:pStyle w:val="Heading1"/>
+        <w:numPr>
+          <w:ilvl w:val="0"/>
+          <w:numId w:val="12"/>
+        </w:numPr>
+      </w:pPr>
+      <w:r>
+        <w:lastRenderedPageBreak/>
+        <w:t>PENGUJIAN DELETE PADA TABEL</w:t>
+      </w:r>
+    </w:p>
+    <w:p>
+      <w:pPr>
+        <w:pStyle w:val="Title"/>
+      </w:pPr>
+      <w:r>
+        <w:t xml:space="preserve"> [</w:t>
+      </w:r>
+      <w:proofErr w:type="gramStart"/>
+      <w:r>
+        <w:t>tblorderdetail</w:t>
+      </w:r>
+      <w:proofErr w:type="gramEnd"/>
+      <w:r>
+        <w:t>] Lakukan DELETE pada tabel [tblorderdetail] dengan perintah sebagai berikut</w:t>
+      </w:r>
+    </w:p>
+    <w:p>
+      <w:r>
+        <w:drawing>
+          <wp:inline distT="0" distB="0" distL="0" distR="0" wp14:anchorId="5F47CC31" wp14:editId="1933CFA2">
+            <wp:extent cx="4010585" cy="714475"/>
+            <wp:effectExtent l="0" t="0" r="0" b="9525"/>
+            <wp:docPr id="195" name="Picture 195"/>
+            <wp:cNvGraphicFramePr>
+              <a:graphicFrameLocks xmlns:a="http://schemas.openxmlformats.org/drawingml/2006/main" noChangeAspect="1"/>
+            </wp:cNvGraphicFramePr>
+            <a:graphic xmlns:a="http://schemas.openxmlformats.org/drawingml/2006/main">
+              <a:graphicData uri="http://schemas.openxmlformats.org/drawingml/2006/picture">
+                <pic:pic xmlns:pic="http://schemas.openxmlformats.org/drawingml/2006/picture">
+                  <pic:nvPicPr>
+                    <pic:cNvPr id="1" name=""/>
+                    <pic:cNvPicPr/>
+                  </pic:nvPicPr>
+                  <pic:blipFill>
+                    <a:blip r:embed="rId201"/>
+                    <a:stretch>
+                      <a:fillRect/>
+                    </a:stretch>
+                  </pic:blipFill>
+                  <pic:spPr>
+                    <a:xfrm>
+                      <a:off x="0" y="0"/>
+                      <a:ext cx="4010585" cy="714475"/>
+                    </a:xfrm>
+                    <a:prstGeom prst="rect">
+                      <a:avLst/>
+                    </a:prstGeom>
+                  </pic:spPr>
+                </pic:pic>
+              </a:graphicData>
+            </a:graphic>
+          </wp:inline>
+        </w:drawing>
+      </w:r>
+    </w:p>
+    <w:p>
+      <w:pPr>
+        <w:pStyle w:val="Title"/>
+      </w:pPr>
+      <w:r>
+        <w:t xml:space="preserve">Periksa hasil pada tabel [tblorder], setelah dihapus data pada tabel [tblorderdetail] kolom [total] </w:t>
+      </w:r>
+      <w:proofErr w:type="gramStart"/>
+      <w:r>
+        <w:t>akan</w:t>
+      </w:r>
+      <w:proofErr w:type="gramEnd"/>
+      <w:r>
+        <w:t xml:space="preserve"> kembali kenilai awal</w:t>
+      </w:r>
+      <w:r>
+        <w:drawing>
+          <wp:inline distT="0" distB="0" distL="0" distR="0" wp14:anchorId="693DDF55" wp14:editId="23B8243B">
+            <wp:extent cx="5943600" cy="1241425"/>
+            <wp:effectExtent l="0" t="0" r="0" b="0"/>
+            <wp:docPr id="196" name="Picture 196"/>
+            <wp:cNvGraphicFramePr>
+              <a:graphicFrameLocks xmlns:a="http://schemas.openxmlformats.org/drawingml/2006/main" noChangeAspect="1"/>
+            </wp:cNvGraphicFramePr>
+            <a:graphic xmlns:a="http://schemas.openxmlformats.org/drawingml/2006/main">
+              <a:graphicData uri="http://schemas.openxmlformats.org/drawingml/2006/picture">
+                <pic:pic xmlns:pic="http://schemas.openxmlformats.org/drawingml/2006/picture">
+                  <pic:nvPicPr>
+                    <pic:cNvPr id="1" name=""/>
+                    <pic:cNvPicPr/>
+                  </pic:nvPicPr>
+                  <pic:blipFill>
+                    <a:blip r:embed="rId202"/>
+                    <a:stretch>
+                      <a:fillRect/>
+                    </a:stretch>
+                  </pic:blipFill>
+                  <pic:spPr>
+                    <a:xfrm>
+                      <a:off x="0" y="0"/>
+                      <a:ext cx="5943600" cy="1241425"/>
+                    </a:xfrm>
+                    <a:prstGeom prst="rect">
+                      <a:avLst/>
+                    </a:prstGeom>
+                  </pic:spPr>
+                </pic:pic>
+              </a:graphicData>
+            </a:graphic>
+          </wp:inline>
+        </w:drawing>
+      </w:r>
+    </w:p>
+    <w:p/>
+    <w:p>
+      <w:pPr>
+        <w:pStyle w:val="Title"/>
+      </w:pPr>
+      <w:r>
+        <w:t xml:space="preserve">Periksa pada tabel [tblbarang], setelah dihapus data pada tabel [tblorderdetail] kolom [stokbarang] </w:t>
+      </w:r>
+      <w:proofErr w:type="gramStart"/>
+      <w:r>
+        <w:t>akan</w:t>
+      </w:r>
+      <w:proofErr w:type="gramEnd"/>
+      <w:r>
+        <w:t xml:space="preserve"> kembali kenilai awal</w:t>
+      </w:r>
+    </w:p>
+    <w:p>
+      <w:r>
+        <w:drawing>
+          <wp:inline distT="0" distB="0" distL="0" distR="0" wp14:anchorId="0AC5698B" wp14:editId="36917DA5">
+            <wp:extent cx="5943600" cy="1177925"/>
+            <wp:effectExtent l="0" t="0" r="0" b="3175"/>
+            <wp:docPr id="197" name="Picture 197"/>
+            <wp:cNvGraphicFramePr>
+              <a:graphicFrameLocks xmlns:a="http://schemas.openxmlformats.org/drawingml/2006/main" noChangeAspect="1"/>
+            </wp:cNvGraphicFramePr>
+            <a:graphic xmlns:a="http://schemas.openxmlformats.org/drawingml/2006/main">
+              <a:graphicData uri="http://schemas.openxmlformats.org/drawingml/2006/picture">
+                <pic:pic xmlns:pic="http://schemas.openxmlformats.org/drawingml/2006/picture">
+                  <pic:nvPicPr>
+                    <pic:cNvPr id="1" name=""/>
+                    <pic:cNvPicPr/>
+                  </pic:nvPicPr>
+                  <pic:blipFill>
+                    <a:blip r:embed="rId203"/>
+                    <a:stretch>
+                      <a:fillRect/>
+                    </a:stretch>
+                  </pic:blipFill>
+                  <pic:spPr>
+                    <a:xfrm>
+                      <a:off x="0" y="0"/>
+                      <a:ext cx="5943600" cy="1177925"/>
+                    </a:xfrm>
+                    <a:prstGeom prst="rect">
+                      <a:avLst/>
+                    </a:prstGeom>
+                  </pic:spPr>
+                </pic:pic>
+              </a:graphicData>
+            </a:graphic>
+          </wp:inline>
+        </w:drawing>
+      </w:r>
+    </w:p>
+    <w:p>
+      <w:pPr>
+        <w:pStyle w:val="Heading1"/>
+      </w:pPr>
+      <w:r>
+        <w:t>HAPUS TRIGGER</w:t>
+      </w:r>
+    </w:p>
+    <w:p>
+      <w:pPr>
+        <w:pStyle w:val="Title"/>
+      </w:pPr>
+      <w:r>
+        <w:t xml:space="preserve"> Jika trigger ada yang salah atau tidak digunakan lagi bisa dihapus dengan </w:t>
+      </w:r>
+      <w:proofErr w:type="gramStart"/>
+      <w:r>
+        <w:t>cara</w:t>
+      </w:r>
+      <w:proofErr w:type="gramEnd"/>
+      <w:r>
+        <w:t xml:space="preserve"> sebagai berikut</w:t>
+      </w:r>
+    </w:p>
+    <w:p>
+      <w:r>
+        <w:drawing>
+          <wp:inline distT="0" distB="0" distL="0" distR="0" wp14:anchorId="7A2077A4" wp14:editId="26B8778A">
+            <wp:extent cx="4124901" cy="581106"/>
+            <wp:effectExtent l="0" t="0" r="9525" b="9525"/>
+            <wp:docPr id="198" name="Picture 198"/>
+            <wp:cNvGraphicFramePr>
+              <a:graphicFrameLocks xmlns:a="http://schemas.openxmlformats.org/drawingml/2006/main" noChangeAspect="1"/>
+            </wp:cNvGraphicFramePr>
+            <a:graphic xmlns:a="http://schemas.openxmlformats.org/drawingml/2006/main">
+              <a:graphicData uri="http://schemas.openxmlformats.org/drawingml/2006/picture">
+                <pic:pic xmlns:pic="http://schemas.openxmlformats.org/drawingml/2006/picture">
+                  <pic:nvPicPr>
+                    <pic:cNvPr id="1" name=""/>
+                    <pic:cNvPicPr/>
+                  </pic:nvPicPr>
+                  <pic:blipFill>
+                    <a:blip r:embed="rId204"/>
+                    <a:stretch>
+                      <a:fillRect/>
+                    </a:stretch>
+                  </pic:blipFill>
+                  <pic:spPr>
+                    <a:xfrm>
+                      <a:off x="0" y="0"/>
+                      <a:ext cx="4124901" cy="581106"/>
+                    </a:xfrm>
+                    <a:prstGeom prst="rect">
+                      <a:avLst/>
+                    </a:prstGeom>
+                  </pic:spPr>
+                </pic:pic>
+              </a:graphicData>
+            </a:graphic>
+          </wp:inline>
+        </w:drawing>
+      </w:r>
+    </w:p>
+    <w:p>
+      <w:pPr>
+        <w:pStyle w:val="Title"/>
+      </w:pPr>
+      <w:r>
+        <w:t>Cek setelah kita DROP kurang_total</w:t>
+      </w:r>
+    </w:p>
+    <w:p>
+      <w:r>
+        <w:drawing>
+          <wp:inline distT="0" distB="0" distL="0" distR="0" wp14:anchorId="29043136" wp14:editId="7FACD4E8">
+            <wp:extent cx="5943600" cy="876300"/>
+            <wp:effectExtent l="0" t="0" r="0" b="0"/>
+            <wp:docPr id="199" name="Picture 199"/>
+            <wp:cNvGraphicFramePr>
+              <a:graphicFrameLocks xmlns:a="http://schemas.openxmlformats.org/drawingml/2006/main" noChangeAspect="1"/>
+            </wp:cNvGraphicFramePr>
+            <a:graphic xmlns:a="http://schemas.openxmlformats.org/drawingml/2006/main">
+              <a:graphicData uri="http://schemas.openxmlformats.org/drawingml/2006/picture">
+                <pic:pic xmlns:pic="http://schemas.openxmlformats.org/drawingml/2006/picture">
+                  <pic:nvPicPr>
+                    <pic:cNvPr id="1" name=""/>
+                    <pic:cNvPicPr/>
+                  </pic:nvPicPr>
+                  <pic:blipFill>
+                    <a:blip r:embed="rId205"/>
+                    <a:stretch>
+                      <a:fillRect/>
+                    </a:stretch>
+                  </pic:blipFill>
+                  <pic:spPr>
+                    <a:xfrm>
+                      <a:off x="0" y="0"/>
+                      <a:ext cx="5943600" cy="876300"/>
+                    </a:xfrm>
+                    <a:prstGeom prst="rect">
+                      <a:avLst/>
+                    </a:prstGeom>
+                  </pic:spPr>
+                </pic:pic>
+              </a:graphicData>
+            </a:graphic>
+          </wp:inline>
+        </w:drawing>
+      </w:r>
+    </w:p>
+    <w:p/>
+    <w:p>
+      <w:pPr>
+        <w:pStyle w:val="Heading1"/>
+      </w:pPr>
+      <w:r>
+        <w:t xml:space="preserve">JOIN (GABUNGAN TABEL) </w:t>
+      </w:r>
+    </w:p>
+    <w:p>
+      <w:pPr>
+        <w:pStyle w:val="Title"/>
+      </w:pPr>
+      <w:r>
+        <w:t>Sebelum belajar JOIN buat kembali Trigger yang telah dihapus pada materi diatas</w:t>
+      </w:r>
+    </w:p>
+    <w:p>
+      <w:r>
+        <w:drawing>
+          <wp:inline distT="0" distB="0" distL="0" distR="0" wp14:anchorId="770E8C57" wp14:editId="3C3756E4">
+            <wp:extent cx="4982270" cy="1486107"/>
+            <wp:effectExtent l="0" t="0" r="8890" b="0"/>
+            <wp:docPr id="200" name="Picture 200"/>
+            <wp:cNvGraphicFramePr>
+              <a:graphicFrameLocks xmlns:a="http://schemas.openxmlformats.org/drawingml/2006/main" noChangeAspect="1"/>
+            </wp:cNvGraphicFramePr>
+            <a:graphic xmlns:a="http://schemas.openxmlformats.org/drawingml/2006/main">
+              <a:graphicData uri="http://schemas.openxmlformats.org/drawingml/2006/picture">
+                <pic:pic xmlns:pic="http://schemas.openxmlformats.org/drawingml/2006/picture">
+                  <pic:nvPicPr>
+                    <pic:cNvPr id="1" name=""/>
+                    <pic:cNvPicPr/>
+                  </pic:nvPicPr>
+                  <pic:blipFill>
+                    <a:blip r:embed="rId206"/>
+                    <a:stretch>
+                      <a:fillRect/>
+                    </a:stretch>
+                  </pic:blipFill>
+                  <pic:spPr>
+                    <a:xfrm>
+                      <a:off x="0" y="0"/>
+                      <a:ext cx="4982270" cy="1486107"/>
+                    </a:xfrm>
+                    <a:prstGeom prst="rect">
+                      <a:avLst/>
+                    </a:prstGeom>
+                  </pic:spPr>
+                </pic:pic>
+              </a:graphicData>
+            </a:graphic>
+          </wp:inline>
+        </w:drawing>
+      </w:r>
+    </w:p>
+    <w:p>
+      <w:pPr>
+        <w:pStyle w:val="Title"/>
+      </w:pPr>
+      <w:r>
+        <w:t>Setelah TRIGGER dibuat kembali lakukan insert data kembali dengan data sebagai berikut</w:t>
+      </w:r>
+    </w:p>
+    <w:p>
+      <w:r>
+        <w:drawing>
+          <wp:inline distT="0" distB="0" distL="0" distR="0" wp14:anchorId="76D9E12A" wp14:editId="567D6A8D">
+            <wp:extent cx="4534533" cy="762106"/>
+            <wp:effectExtent l="0" t="0" r="0" b="0"/>
+            <wp:docPr id="201" name="Picture 201"/>
+            <wp:cNvGraphicFramePr>
+              <a:graphicFrameLocks xmlns:a="http://schemas.openxmlformats.org/drawingml/2006/main" noChangeAspect="1"/>
+            </wp:cNvGraphicFramePr>
+            <a:graphic xmlns:a="http://schemas.openxmlformats.org/drawingml/2006/main">
+              <a:graphicData uri="http://schemas.openxmlformats.org/drawingml/2006/picture">
+                <pic:pic xmlns:pic="http://schemas.openxmlformats.org/drawingml/2006/picture">
+                  <pic:nvPicPr>
+                    <pic:cNvPr id="1" name=""/>
+                    <pic:cNvPicPr/>
+                  </pic:nvPicPr>
+                  <pic:blipFill>
+                    <a:blip r:embed="rId207"/>
+                    <a:stretch>
+                      <a:fillRect/>
+                    </a:stretch>
+                  </pic:blipFill>
+                  <pic:spPr>
+                    <a:xfrm>
+                      <a:off x="0" y="0"/>
+                      <a:ext cx="4534533" cy="762106"/>
+                    </a:xfrm>
+                    <a:prstGeom prst="rect">
+                      <a:avLst/>
+                    </a:prstGeom>
+                  </pic:spPr>
+                </pic:pic>
+              </a:graphicData>
+            </a:graphic>
+          </wp:inline>
+        </w:drawing>
+      </w:r>
+    </w:p>
+    <w:p>
+      <w:r>
+        <w:drawing>
+          <wp:inline distT="0" distB="0" distL="0" distR="0" wp14:anchorId="4BAC1A10" wp14:editId="741153FE">
+            <wp:extent cx="4505954" cy="781159"/>
+            <wp:effectExtent l="0" t="0" r="9525" b="0"/>
+            <wp:docPr id="202" name="Picture 202"/>
+            <wp:cNvGraphicFramePr>
+              <a:graphicFrameLocks xmlns:a="http://schemas.openxmlformats.org/drawingml/2006/main" noChangeAspect="1"/>
+            </wp:cNvGraphicFramePr>
+            <a:graphic xmlns:a="http://schemas.openxmlformats.org/drawingml/2006/main">
+              <a:graphicData uri="http://schemas.openxmlformats.org/drawingml/2006/picture">
+                <pic:pic xmlns:pic="http://schemas.openxmlformats.org/drawingml/2006/picture">
+                  <pic:nvPicPr>
+                    <pic:cNvPr id="1" name=""/>
+                    <pic:cNvPicPr/>
+                  </pic:nvPicPr>
+                  <pic:blipFill>
+                    <a:blip r:embed="rId208"/>
+                    <a:stretch>
+                      <a:fillRect/>
+                    </a:stretch>
+                  </pic:blipFill>
+                  <pic:spPr>
+                    <a:xfrm>
+                      <a:off x="0" y="0"/>
+                      <a:ext cx="4505954" cy="781159"/>
+                    </a:xfrm>
+                    <a:prstGeom prst="rect">
+                      <a:avLst/>
+                    </a:prstGeom>
+                  </pic:spPr>
+                </pic:pic>
+              </a:graphicData>
+            </a:graphic>
+          </wp:inline>
+        </w:drawing>
+      </w:r>
+    </w:p>
+    <w:p>
+      <w:r>
+        <w:drawing>
+          <wp:inline distT="0" distB="0" distL="0" distR="0" wp14:anchorId="6216A9D7" wp14:editId="028E9D9B">
+            <wp:extent cx="4534533" cy="1028844"/>
+            <wp:effectExtent l="0" t="0" r="0" b="0"/>
+            <wp:docPr id="203" name="Picture 203"/>
+            <wp:cNvGraphicFramePr>
+              <a:graphicFrameLocks xmlns:a="http://schemas.openxmlformats.org/drawingml/2006/main" noChangeAspect="1"/>
+            </wp:cNvGraphicFramePr>
+            <a:graphic xmlns:a="http://schemas.openxmlformats.org/drawingml/2006/main">
+              <a:graphicData uri="http://schemas.openxmlformats.org/drawingml/2006/picture">
+                <pic:pic xmlns:pic="http://schemas.openxmlformats.org/drawingml/2006/picture">
+                  <pic:nvPicPr>
+                    <pic:cNvPr id="1" name=""/>
+                    <pic:cNvPicPr/>
+                  </pic:nvPicPr>
+                  <pic:blipFill>
+                    <a:blip r:embed="rId209"/>
+                    <a:stretch>
+                      <a:fillRect/>
+                    </a:stretch>
+                  </pic:blipFill>
+                  <pic:spPr>
+                    <a:xfrm>
+                      <a:off x="0" y="0"/>
+                      <a:ext cx="4534533" cy="1028844"/>
+                    </a:xfrm>
+                    <a:prstGeom prst="rect">
+                      <a:avLst/>
+                    </a:prstGeom>
+                  </pic:spPr>
+                </pic:pic>
+              </a:graphicData>
+            </a:graphic>
+          </wp:inline>
+        </w:drawing>
+      </w:r>
+    </w:p>
+    <w:p>
+      <w:pPr>
+        <w:pStyle w:val="Title"/>
+      </w:pPr>
+      <w:r>
+        <w:t>PERIKSA tabel [tblorderdetail]</w:t>
+      </w:r>
+    </w:p>
+    <w:p>
+      <w:r>
+        <w:drawing>
+          <wp:inline distT="0" distB="0" distL="0" distR="0" wp14:anchorId="34EF96F0" wp14:editId="330D218C">
+            <wp:extent cx="5849166" cy="1781424"/>
+            <wp:effectExtent l="0" t="0" r="0" b="9525"/>
+            <wp:docPr id="204" name="Picture 204"/>
+            <wp:cNvGraphicFramePr>
+              <a:graphicFrameLocks xmlns:a="http://schemas.openxmlformats.org/drawingml/2006/main" noChangeAspect="1"/>
+            </wp:cNvGraphicFramePr>
+            <a:graphic xmlns:a="http://schemas.openxmlformats.org/drawingml/2006/main">
+              <a:graphicData uri="http://schemas.openxmlformats.org/drawingml/2006/picture">
+                <pic:pic xmlns:pic="http://schemas.openxmlformats.org/drawingml/2006/picture">
+                  <pic:nvPicPr>
+                    <pic:cNvPr id="1" name=""/>
+                    <pic:cNvPicPr/>
+                  </pic:nvPicPr>
+                  <pic:blipFill>
+                    <a:blip r:embed="rId210"/>
+                    <a:stretch>
+                      <a:fillRect/>
+                    </a:stretch>
+                  </pic:blipFill>
+                  <pic:spPr>
+                    <a:xfrm>
+                      <a:off x="0" y="0"/>
+                      <a:ext cx="5849166" cy="1781424"/>
+                    </a:xfrm>
+                    <a:prstGeom prst="rect">
+                      <a:avLst/>
+                    </a:prstGeom>
+                  </pic:spPr>
+                </pic:pic>
+              </a:graphicData>
+            </a:graphic>
+          </wp:inline>
+        </w:drawing>
+      </w:r>
+    </w:p>
+    <w:p>
+      <w:pPr>
+        <w:pStyle w:val="Title"/>
+      </w:pPr>
+      <w:r>
+        <w:lastRenderedPageBreak/>
+        <w:t>Buat INSERT data pada tabel [tblorder] lagi dengan data sebagai berikut</w:t>
+      </w:r>
+    </w:p>
+    <w:p>
+      <w:r>
+        <w:drawing>
+          <wp:inline distT="0" distB="0" distL="0" distR="0" wp14:anchorId="5CA78A80" wp14:editId="1E377352">
+            <wp:extent cx="4191585" cy="1009791"/>
+            <wp:effectExtent l="0" t="0" r="0" b="0"/>
+            <wp:docPr id="205" name="Picture 205"/>
+            <wp:cNvGraphicFramePr>
+              <a:graphicFrameLocks xmlns:a="http://schemas.openxmlformats.org/drawingml/2006/main" noChangeAspect="1"/>
+            </wp:cNvGraphicFramePr>
+            <a:graphic xmlns:a="http://schemas.openxmlformats.org/drawingml/2006/main">
+              <a:graphicData uri="http://schemas.openxmlformats.org/drawingml/2006/picture">
+                <pic:pic xmlns:pic="http://schemas.openxmlformats.org/drawingml/2006/picture">
+                  <pic:nvPicPr>
+                    <pic:cNvPr id="1" name=""/>
+                    <pic:cNvPicPr/>
+                  </pic:nvPicPr>
+                  <pic:blipFill>
+                    <a:blip r:embed="rId211"/>
+                    <a:stretch>
+                      <a:fillRect/>
+                    </a:stretch>
+                  </pic:blipFill>
+                  <pic:spPr>
+                    <a:xfrm>
+                      <a:off x="0" y="0"/>
+                      <a:ext cx="4191585" cy="1009791"/>
+                    </a:xfrm>
+                    <a:prstGeom prst="rect">
+                      <a:avLst/>
+                    </a:prstGeom>
+                  </pic:spPr>
+                </pic:pic>
+              </a:graphicData>
+            </a:graphic>
+          </wp:inline>
+        </w:drawing>
+      </w:r>
+    </w:p>
+    <w:p>
+      <w:pPr>
+        <w:pStyle w:val="Title"/>
+      </w:pPr>
+      <w:r>
+        <w:t>Periksa tabel [tblorder]</w:t>
+      </w:r>
+    </w:p>
+    <w:p>
+      <w:r>
+        <w:drawing>
+          <wp:inline distT="0" distB="0" distL="0" distR="0" wp14:anchorId="569A2CC2" wp14:editId="1AAD0D1C">
+            <wp:extent cx="5943600" cy="1473200"/>
+            <wp:effectExtent l="0" t="0" r="0" b="0"/>
+            <wp:docPr id="206" name="Picture 206"/>
+            <wp:cNvGraphicFramePr>
+              <a:graphicFrameLocks xmlns:a="http://schemas.openxmlformats.org/drawingml/2006/main" noChangeAspect="1"/>
+            </wp:cNvGraphicFramePr>
+            <a:graphic xmlns:a="http://schemas.openxmlformats.org/drawingml/2006/main">
+              <a:graphicData uri="http://schemas.openxmlformats.org/drawingml/2006/picture">
+                <pic:pic xmlns:pic="http://schemas.openxmlformats.org/drawingml/2006/picture">
+                  <pic:nvPicPr>
+                    <pic:cNvPr id="1" name=""/>
+                    <pic:cNvPicPr/>
+                  </pic:nvPicPr>
+                  <pic:blipFill>
+                    <a:blip r:embed="rId212"/>
+                    <a:stretch>
+                      <a:fillRect/>
+                    </a:stretch>
+                  </pic:blipFill>
+                  <pic:spPr>
+                    <a:xfrm>
+                      <a:off x="0" y="0"/>
+                      <a:ext cx="5943600" cy="1473200"/>
+                    </a:xfrm>
+                    <a:prstGeom prst="rect">
+                      <a:avLst/>
+                    </a:prstGeom>
+                  </pic:spPr>
+                </pic:pic>
+              </a:graphicData>
+            </a:graphic>
+          </wp:inline>
+        </w:drawing>
+      </w:r>
+    </w:p>
+    <w:p/>
+    <w:p>
+      <w:pPr>
+        <w:pStyle w:val="Title"/>
+      </w:pPr>
+      <w:r>
+        <w:t>Lakukan insert data pada [tblorderdetail]</w:t>
+      </w:r>
+    </w:p>
+    <w:p>
+      <w:r>
+        <w:drawing>
+          <wp:inline distT="0" distB="0" distL="0" distR="0" wp14:anchorId="310D41EB" wp14:editId="23134969">
+            <wp:extent cx="4486901" cy="1819529"/>
+            <wp:effectExtent l="0" t="0" r="9525" b="9525"/>
+            <wp:docPr id="207" name="Picture 207"/>
+            <wp:cNvGraphicFramePr>
+              <a:graphicFrameLocks xmlns:a="http://schemas.openxmlformats.org/drawingml/2006/main" noChangeAspect="1"/>
+            </wp:cNvGraphicFramePr>
+            <a:graphic xmlns:a="http://schemas.openxmlformats.org/drawingml/2006/main">
+              <a:graphicData uri="http://schemas.openxmlformats.org/drawingml/2006/picture">
+                <pic:pic xmlns:pic="http://schemas.openxmlformats.org/drawingml/2006/picture">
+                  <pic:nvPicPr>
+                    <pic:cNvPr id="1" name=""/>
+                    <pic:cNvPicPr/>
+                  </pic:nvPicPr>
+                  <pic:blipFill>
+                    <a:blip r:embed="rId213"/>
+                    <a:stretch>
+                      <a:fillRect/>
+                    </a:stretch>
+                  </pic:blipFill>
+                  <pic:spPr>
+                    <a:xfrm>
+                      <a:off x="0" y="0"/>
+                      <a:ext cx="4486901" cy="1819529"/>
+                    </a:xfrm>
+                    <a:prstGeom prst="rect">
+                      <a:avLst/>
+                    </a:prstGeom>
+                  </pic:spPr>
+                </pic:pic>
+              </a:graphicData>
+            </a:graphic>
+          </wp:inline>
+        </w:drawing>
+      </w:r>
+    </w:p>
+    <w:p>
+      <w:pPr>
+        <w:pStyle w:val="Title"/>
+      </w:pPr>
+      <w:r>
+        <w:t>PERIKSA tabel [tblorderdetail]</w:t>
+      </w:r>
+    </w:p>
+    <w:p>
+      <w:r>
+        <w:drawing>
+          <wp:inline distT="0" distB="0" distL="0" distR="0" wp14:anchorId="1FEBF8BA" wp14:editId="46F9B206">
+            <wp:extent cx="5943600" cy="2189480"/>
+            <wp:effectExtent l="0" t="0" r="0" b="1270"/>
+            <wp:docPr id="208" name="Picture 208"/>
+            <wp:cNvGraphicFramePr>
+              <a:graphicFrameLocks xmlns:a="http://schemas.openxmlformats.org/drawingml/2006/main" noChangeAspect="1"/>
+            </wp:cNvGraphicFramePr>
+            <a:graphic xmlns:a="http://schemas.openxmlformats.org/drawingml/2006/main">
+              <a:graphicData uri="http://schemas.openxmlformats.org/drawingml/2006/picture">
+                <pic:pic xmlns:pic="http://schemas.openxmlformats.org/drawingml/2006/picture">
+                  <pic:nvPicPr>
+                    <pic:cNvPr id="1" name=""/>
+                    <pic:cNvPicPr/>
+                  </pic:nvPicPr>
+                  <pic:blipFill>
+                    <a:blip r:embed="rId214"/>
+                    <a:stretch>
+                      <a:fillRect/>
+                    </a:stretch>
+                  </pic:blipFill>
+                  <pic:spPr>
+                    <a:xfrm>
+                      <a:off x="0" y="0"/>
+                      <a:ext cx="5943600" cy="2189480"/>
+                    </a:xfrm>
+                    <a:prstGeom prst="rect">
+                      <a:avLst/>
+                    </a:prstGeom>
+                  </pic:spPr>
+                </pic:pic>
+              </a:graphicData>
+            </a:graphic>
+          </wp:inline>
+        </w:drawing>
+      </w:r>
+    </w:p>
     <w:p>
       <w:bookmarkStart w:id="0" w:name="_GoBack"/>
       <w:bookmarkEnd w:id="0"/>
     </w:p>
+    <w:p/>
     <w:sectPr>
       <w:pgSz w:w="12240" w:h="15840"/>
       <w:pgMar w:top="1440" w:right="1440" w:bottom="1440" w:left="1440" w:header="708" w:footer="708" w:gutter="0"/>
@@ -12790,6 +14921,95 @@
     </w:lvl>
   </w:abstractNum>
   <w:abstractNum w:abstractNumId="6">
+    <w:nsid w:val="413012AD"/>
+    <w:multiLevelType w:val="hybridMultilevel"/>
+    <w:tmpl w:val="A894A2BE"/>
+    <w:lvl w:ilvl="0" w:tplc="0409000F">
+      <w:start w:val="1"/>
+      <w:numFmt w:val="decimal"/>
+      <w:lvlText w:val="%1."/>
+      <w:lvlJc w:val="left"/>
+      <w:pPr>
+        <w:ind w:left="720" w:hanging="360"/>
+      </w:pPr>
+      <w:rPr>
+        <w:rFonts w:hint="default"/>
+      </w:rPr>
+    </w:lvl>
+    <w:lvl w:ilvl="1" w:tplc="04090019" w:tentative="1">
+      <w:start w:val="1"/>
+      <w:numFmt w:val="lowerLetter"/>
+      <w:lvlText w:val="%2."/>
+      <w:lvlJc w:val="left"/>
+      <w:pPr>
+        <w:ind w:left="1440" w:hanging="360"/>
+      </w:pPr>
+    </w:lvl>
+    <w:lvl w:ilvl="2" w:tplc="0409001B" w:tentative="1">
+      <w:start w:val="1"/>
+      <w:numFmt w:val="lowerRoman"/>
+      <w:lvlText w:val="%3."/>
+      <w:lvlJc w:val="right"/>
+      <w:pPr>
+        <w:ind w:left="2160" w:hanging="180"/>
+      </w:pPr>
+    </w:lvl>
+    <w:lvl w:ilvl="3" w:tplc="0409000F" w:tentative="1">
+      <w:start w:val="1"/>
+      <w:numFmt w:val="decimal"/>
+      <w:lvlText w:val="%4."/>
+      <w:lvlJc w:val="left"/>
+      <w:pPr>
+        <w:ind w:left="2880" w:hanging="360"/>
+      </w:pPr>
+    </w:lvl>
+    <w:lvl w:ilvl="4" w:tplc="04090019" w:tentative="1">
+      <w:start w:val="1"/>
+      <w:numFmt w:val="lowerLetter"/>
+      <w:lvlText w:val="%5."/>
+      <w:lvlJc w:val="left"/>
+      <w:pPr>
+        <w:ind w:left="3600" w:hanging="360"/>
+      </w:pPr>
+    </w:lvl>
+    <w:lvl w:ilvl="5" w:tplc="0409001B" w:tentative="1">
+      <w:start w:val="1"/>
+      <w:numFmt w:val="lowerRoman"/>
+      <w:lvlText w:val="%6."/>
+      <w:lvlJc w:val="right"/>
+      <w:pPr>
+        <w:ind w:left="4320" w:hanging="180"/>
+      </w:pPr>
+    </w:lvl>
+    <w:lvl w:ilvl="6" w:tplc="0409000F" w:tentative="1">
+      <w:start w:val="1"/>
+      <w:numFmt w:val="decimal"/>
+      <w:lvlText w:val="%7."/>
+      <w:lvlJc w:val="left"/>
+      <w:pPr>
+        <w:ind w:left="5040" w:hanging="360"/>
+      </w:pPr>
+    </w:lvl>
+    <w:lvl w:ilvl="7" w:tplc="04090019" w:tentative="1">
+      <w:start w:val="1"/>
+      <w:numFmt w:val="lowerLetter"/>
+      <w:lvlText w:val="%8."/>
+      <w:lvlJc w:val="left"/>
+      <w:pPr>
+        <w:ind w:left="5760" w:hanging="360"/>
+      </w:pPr>
+    </w:lvl>
+    <w:lvl w:ilvl="8" w:tplc="0409001B" w:tentative="1">
+      <w:start w:val="1"/>
+      <w:numFmt w:val="lowerRoman"/>
+      <w:lvlText w:val="%9."/>
+      <w:lvlJc w:val="right"/>
+      <w:pPr>
+        <w:ind w:left="6480" w:hanging="180"/>
+      </w:pPr>
+    </w:lvl>
+  </w:abstractNum>
+  <w:abstractNum w:abstractNumId="7">
     <w:nsid w:val="54BE4EB0"/>
     <w:multiLevelType w:val="hybridMultilevel"/>
     <w:tmpl w:val="0D74988C"/>
@@ -12875,7 +15095,96 @@
       </w:pPr>
     </w:lvl>
   </w:abstractNum>
-  <w:abstractNum w:abstractNumId="7">
+  <w:abstractNum w:abstractNumId="8">
+    <w:nsid w:val="636F63CD"/>
+    <w:multiLevelType w:val="hybridMultilevel"/>
+    <w:tmpl w:val="D0ACF3AC"/>
+    <w:lvl w:ilvl="0" w:tplc="0409000F">
+      <w:start w:val="1"/>
+      <w:numFmt w:val="decimal"/>
+      <w:lvlText w:val="%1."/>
+      <w:lvlJc w:val="left"/>
+      <w:pPr>
+        <w:ind w:left="720" w:hanging="360"/>
+      </w:pPr>
+      <w:rPr>
+        <w:rFonts w:hint="default"/>
+      </w:rPr>
+    </w:lvl>
+    <w:lvl w:ilvl="1" w:tplc="04090019" w:tentative="1">
+      <w:start w:val="1"/>
+      <w:numFmt w:val="lowerLetter"/>
+      <w:lvlText w:val="%2."/>
+      <w:lvlJc w:val="left"/>
+      <w:pPr>
+        <w:ind w:left="1440" w:hanging="360"/>
+      </w:pPr>
+    </w:lvl>
+    <w:lvl w:ilvl="2" w:tplc="0409001B" w:tentative="1">
+      <w:start w:val="1"/>
+      <w:numFmt w:val="lowerRoman"/>
+      <w:lvlText w:val="%3."/>
+      <w:lvlJc w:val="right"/>
+      <w:pPr>
+        <w:ind w:left="2160" w:hanging="180"/>
+      </w:pPr>
+    </w:lvl>
+    <w:lvl w:ilvl="3" w:tplc="0409000F" w:tentative="1">
+      <w:start w:val="1"/>
+      <w:numFmt w:val="decimal"/>
+      <w:lvlText w:val="%4."/>
+      <w:lvlJc w:val="left"/>
+      <w:pPr>
+        <w:ind w:left="2880" w:hanging="360"/>
+      </w:pPr>
+    </w:lvl>
+    <w:lvl w:ilvl="4" w:tplc="04090019" w:tentative="1">
+      <w:start w:val="1"/>
+      <w:numFmt w:val="lowerLetter"/>
+      <w:lvlText w:val="%5."/>
+      <w:lvlJc w:val="left"/>
+      <w:pPr>
+        <w:ind w:left="3600" w:hanging="360"/>
+      </w:pPr>
+    </w:lvl>
+    <w:lvl w:ilvl="5" w:tplc="0409001B" w:tentative="1">
+      <w:start w:val="1"/>
+      <w:numFmt w:val="lowerRoman"/>
+      <w:lvlText w:val="%6."/>
+      <w:lvlJc w:val="right"/>
+      <w:pPr>
+        <w:ind w:left="4320" w:hanging="180"/>
+      </w:pPr>
+    </w:lvl>
+    <w:lvl w:ilvl="6" w:tplc="0409000F" w:tentative="1">
+      <w:start w:val="1"/>
+      <w:numFmt w:val="decimal"/>
+      <w:lvlText w:val="%7."/>
+      <w:lvlJc w:val="left"/>
+      <w:pPr>
+        <w:ind w:left="5040" w:hanging="360"/>
+      </w:pPr>
+    </w:lvl>
+    <w:lvl w:ilvl="7" w:tplc="04090019" w:tentative="1">
+      <w:start w:val="1"/>
+      <w:numFmt w:val="lowerLetter"/>
+      <w:lvlText w:val="%8."/>
+      <w:lvlJc w:val="left"/>
+      <w:pPr>
+        <w:ind w:left="5760" w:hanging="360"/>
+      </w:pPr>
+    </w:lvl>
+    <w:lvl w:ilvl="8" w:tplc="0409001B" w:tentative="1">
+      <w:start w:val="1"/>
+      <w:numFmt w:val="lowerRoman"/>
+      <w:lvlText w:val="%9."/>
+      <w:lvlJc w:val="right"/>
+      <w:pPr>
+        <w:ind w:left="6480" w:hanging="180"/>
+      </w:pPr>
+    </w:lvl>
+  </w:abstractNum>
+  <w:abstractNum w:abstractNumId="9">
     <w:nsid w:val="66DB3297"/>
     <w:multiLevelType w:val="hybridMultilevel"/>
     <w:tmpl w:val="824E7BE2"/>
@@ -12987,10 +15296,10 @@
       </w:rPr>
     </w:lvl>
   </w:abstractNum>
-  <w:abstractNum w:abstractNumId="8">
+  <w:abstractNum w:abstractNumId="10">
     <w:nsid w:val="6E126EBC"/>
     <w:multiLevelType w:val="hybridMultilevel"/>
-    <w:tmpl w:val="F9302F98"/>
+    <w:tmpl w:val="5E5459B4"/>
     <w:lvl w:ilvl="0" w:tplc="0409000F">
       <w:start w:val="1"/>
       <w:numFmt w:val="decimal"/>
@@ -13076,7 +15385,7 @@
       </w:pPr>
     </w:lvl>
   </w:abstractNum>
-  <w:abstractNum w:abstractNumId="9">
+  <w:abstractNum w:abstractNumId="11">
     <w:nsid w:val="7867671B"/>
     <w:multiLevelType w:val="hybridMultilevel"/>
     <w:tmpl w:val="D6809480"/>
@@ -13166,7 +15475,7 @@
     </w:lvl>
   </w:abstractNum>
   <w:num w:numId="1">
-    <w:abstractNumId w:val="6"/>
+    <w:abstractNumId w:val="7"/>
   </w:num>
   <w:num w:numId="2">
     <w:abstractNumId w:val="5"/>
@@ -13175,16 +15484,16 @@
     <w:abstractNumId w:val="4"/>
   </w:num>
   <w:num w:numId="4">
-    <w:abstractNumId w:val="9"/>
+    <w:abstractNumId w:val="11"/>
   </w:num>
   <w:num w:numId="5">
     <w:abstractNumId w:val="2"/>
   </w:num>
   <w:num w:numId="6">
-    <w:abstractNumId w:val="7"/>
+    <w:abstractNumId w:val="9"/>
   </w:num>
   <w:num w:numId="7">
-    <w:abstractNumId w:val="8"/>
+    <w:abstractNumId w:val="10"/>
   </w:num>
   <w:num w:numId="8">
     <w:abstractNumId w:val="3"/>
@@ -13194,6 +15503,12 @@
   </w:num>
   <w:num w:numId="10">
     <w:abstractNumId w:val="0"/>
+  </w:num>
+  <w:num w:numId="11">
+    <w:abstractNumId w:val="6"/>
+  </w:num>
+  <w:num w:numId="12">
+    <w:abstractNumId w:val="8"/>
   </w:num>
 </w:numbering>
 </file>

</xml_diff>